<commit_message>
complete q1-q3, rename them
</commit_message>
<xml_diff>
--- a/David_final_exam/IGME-206 - Final Exam.docx
+++ b/David_final_exam/IGME-206 - Final Exam.docx
@@ -1,6 +1,6 @@
 
 <file path=word/document.xml><?xml version="1.0" encoding="utf-8"?>
-<w:document xmlns:wpc="http://schemas.microsoft.com/office/word/2010/wordprocessingCanvas" xmlns:cx="http://schemas.microsoft.com/office/drawing/2014/chartex" xmlns:cx1="http://schemas.microsoft.com/office/drawing/2015/9/8/chartex" xmlns:cx2="http://schemas.microsoft.com/office/drawing/2015/10/21/chartex" xmlns:cx3="http://schemas.microsoft.com/office/drawing/2016/5/9/chartex" xmlns:cx4="http://schemas.microsoft.com/office/drawing/2016/5/10/chartex" xmlns:cx5="http://schemas.microsoft.com/office/drawing/2016/5/11/chartex" xmlns:cx6="http://schemas.microsoft.com/office/drawing/2016/5/12/chartex" xmlns:cx7="http://schemas.microsoft.com/office/drawing/2016/5/13/chartex" xmlns:cx8="http://schemas.microsoft.com/office/drawing/2016/5/14/chartex" xmlns:mc="http://schemas.openxmlformats.org/markup-compatibility/2006" xmlns:aink="http://schemas.microsoft.com/office/drawing/2016/ink" xmlns:am3d="http://schemas.microsoft.com/office/drawing/2017/model3d" xmlns:o="urn:schemas-microsoft-com:office:office" xmlns:r="http://schemas.openxmlformats.org/officeDocument/2006/relationships" xmlns:m="http://schemas.openxmlformats.org/officeDocument/2006/math" xmlns:v="urn:schemas-microsoft-com:vml" xmlns:wp14="http://schemas.microsoft.com/office/word/2010/wordprocessingDrawing" xmlns:wp="http://schemas.openxmlformats.org/drawingml/2006/wordprocessingDrawing" xmlns:w10="urn:schemas-microsoft-com:office:word" xmlns:w="http://schemas.openxmlformats.org/wordprocessingml/2006/main" xmlns:w14="http://schemas.microsoft.com/office/word/2010/wordml" xmlns:w15="http://schemas.microsoft.com/office/word/2012/wordml" xmlns:w16cex="http://schemas.microsoft.com/office/word/2018/wordml/cex" xmlns:w16cid="http://schemas.microsoft.com/office/word/2016/wordml/cid" xmlns:w16="http://schemas.microsoft.com/office/word/2018/wordml" xmlns:w16se="http://schemas.microsoft.com/office/word/2015/wordml/symex" xmlns:wpg="http://schemas.microsoft.com/office/word/2010/wordprocessingGroup" xmlns:wpi="http://schemas.microsoft.com/office/word/2010/wordprocessingInk" xmlns:wne="http://schemas.microsoft.com/office/word/2006/wordml" xmlns:wps="http://schemas.microsoft.com/office/word/2010/wordprocessingShape" mc:Ignorable="w14 w15 w16se w16cid w16 w16cex wp14">
+<w:document xmlns:wpc="http://schemas.microsoft.com/office/word/2010/wordprocessingCanvas" xmlns:cx="http://schemas.microsoft.com/office/drawing/2014/chartex" xmlns:cx1="http://schemas.microsoft.com/office/drawing/2015/9/8/chartex" xmlns:cx2="http://schemas.microsoft.com/office/drawing/2015/10/21/chartex" xmlns:cx3="http://schemas.microsoft.com/office/drawing/2016/5/9/chartex" xmlns:cx4="http://schemas.microsoft.com/office/drawing/2016/5/10/chartex" xmlns:cx5="http://schemas.microsoft.com/office/drawing/2016/5/11/chartex" xmlns:cx6="http://schemas.microsoft.com/office/drawing/2016/5/12/chartex" xmlns:cx7="http://schemas.microsoft.com/office/drawing/2016/5/13/chartex" xmlns:cx8="http://schemas.microsoft.com/office/drawing/2016/5/14/chartex" xmlns:mc="http://schemas.openxmlformats.org/markup-compatibility/2006" xmlns:aink="http://schemas.microsoft.com/office/drawing/2016/ink" xmlns:am3d="http://schemas.microsoft.com/office/drawing/2017/model3d" xmlns:o="urn:schemas-microsoft-com:office:office" xmlns:r="http://schemas.openxmlformats.org/officeDocument/2006/relationships" xmlns:m="http://schemas.openxmlformats.org/officeDocument/2006/math" xmlns:v="urn:schemas-microsoft-com:vml" xmlns:wp14="http://schemas.microsoft.com/office/word/2010/wordprocessingDrawing" xmlns:wp="http://schemas.openxmlformats.org/drawingml/2006/wordprocessingDrawing" xmlns:w10="urn:schemas-microsoft-com:office:word" xmlns:w="http://schemas.openxmlformats.org/wordprocessingml/2006/main" xmlns:w14="http://schemas.microsoft.com/office/word/2010/wordml" xmlns:w15="http://schemas.microsoft.com/office/word/2012/wordml" xmlns:w16cex="http://schemas.microsoft.com/office/word/2018/wordml/cex" xmlns:w16cid="http://schemas.microsoft.com/office/word/2016/wordml/cid" xmlns:w16="http://schemas.microsoft.com/office/word/2018/wordml" xmlns:w16sdtdh="http://schemas.microsoft.com/office/word/2020/wordml/sdtdatahash" xmlns:w16se="http://schemas.microsoft.com/office/word/2015/wordml/symex" xmlns:wpg="http://schemas.microsoft.com/office/word/2010/wordprocessingGroup" xmlns:wpi="http://schemas.microsoft.com/office/word/2010/wordprocessingInk" xmlns:wne="http://schemas.microsoft.com/office/word/2006/wordml" xmlns:wps="http://schemas.microsoft.com/office/word/2010/wordprocessingShape" mc:Ignorable="w14 w15 w16se w16cid w16 w16cex w16sdtdh wp14">
   <w:body>
     <w:p>
       <w:pPr>
@@ -68,7 +68,21 @@
         <w:rPr>
           <w:sz w:val="23"/>
         </w:rPr>
-        <w:t>prints how many of each letter of the alphabet are in the string (case-insensitive, ie. A=a)</w:t>
+        <w:t xml:space="preserve">prints how many of each letter of the alphabet are in the string (case-insensitive, </w:t>
+      </w:r>
+      <w:proofErr w:type="spellStart"/>
+      <w:r>
+        <w:rPr>
+          <w:sz w:val="23"/>
+        </w:rPr>
+        <w:t>ie</w:t>
+      </w:r>
+      <w:proofErr w:type="spellEnd"/>
+      <w:r>
+        <w:rPr>
+          <w:sz w:val="23"/>
+        </w:rPr>
+        <w:t>. A=a)</w:t>
       </w:r>
     </w:p>
     <w:p>
@@ -98,6 +112,430 @@
       <w:pPr>
         <w:pStyle w:val="ListParagraph"/>
       </w:pPr>
+      <w:r>
+        <w:rPr>
+          <w:noProof/>
+        </w:rPr>
+        <mc:AlternateContent>
+          <mc:Choice Requires="wpi">
+            <w:drawing>
+              <wp:anchor distT="0" distB="0" distL="114300" distR="114300" simplePos="0" relativeHeight="251671552" behindDoc="0" locked="0" layoutInCell="1" allowOverlap="1" wp14:anchorId="551AB113" wp14:editId="0A4A2007">
+                <wp:simplePos x="0" y="0"/>
+                <wp:positionH relativeFrom="column">
+                  <wp:posOffset>1948670</wp:posOffset>
+                </wp:positionH>
+                <wp:positionV relativeFrom="paragraph">
+                  <wp:posOffset>3538720</wp:posOffset>
+                </wp:positionV>
+                <wp:extent cx="360" cy="360"/>
+                <wp:effectExtent l="38100" t="38100" r="57150" b="57150"/>
+                <wp:wrapNone/>
+                <wp:docPr id="15" name="Ink 15"/>
+                <wp:cNvGraphicFramePr/>
+                <a:graphic xmlns:a="http://schemas.openxmlformats.org/drawingml/2006/main">
+                  <a:graphicData uri="http://schemas.microsoft.com/office/word/2010/wordprocessingInk">
+                    <w14:contentPart bwMode="auto" r:id="rId7">
+                      <w14:nvContentPartPr>
+                        <w14:cNvContentPartPr/>
+                      </w14:nvContentPartPr>
+                      <w14:xfrm>
+                        <a:off x="0" y="0"/>
+                        <a:ext cx="360" cy="360"/>
+                      </w14:xfrm>
+                    </w14:contentPart>
+                  </a:graphicData>
+                </a:graphic>
+              </wp:anchor>
+            </w:drawing>
+          </mc:Choice>
+          <mc:Fallback>
+            <w:pict>
+              <v:shapetype w14:anchorId="25917A2B" id="_x0000_t75" coordsize="21600,21600" o:spt="75" o:preferrelative="t" path="m@4@5l@4@11@9@11@9@5xe" filled="f" stroked="f">
+                <v:stroke joinstyle="miter"/>
+                <v:formulas>
+                  <v:f eqn="if lineDrawn pixelLineWidth 0"/>
+                  <v:f eqn="sum @0 1 0"/>
+                  <v:f eqn="sum 0 0 @1"/>
+                  <v:f eqn="prod @2 1 2"/>
+                  <v:f eqn="prod @3 21600 pixelWidth"/>
+                  <v:f eqn="prod @3 21600 pixelHeight"/>
+                  <v:f eqn="sum @0 0 1"/>
+                  <v:f eqn="prod @6 1 2"/>
+                  <v:f eqn="prod @7 21600 pixelWidth"/>
+                  <v:f eqn="sum @8 21600 0"/>
+                  <v:f eqn="prod @7 21600 pixelHeight"/>
+                  <v:f eqn="sum @10 21600 0"/>
+                </v:formulas>
+                <v:path o:extrusionok="f" gradientshapeok="t" o:connecttype="rect"/>
+                <o:lock v:ext="edit" aspectratio="t"/>
+              </v:shapetype>
+              <v:shape id="Ink 15" o:spid="_x0000_s1026" type="#_x0000_t75" style="position:absolute;margin-left:152.75pt;margin-top:277.95pt;width:1.45pt;height:1.45pt;z-index:251671552;visibility:visible;mso-wrap-style:square;mso-wrap-distance-left:9pt;mso-wrap-distance-top:0;mso-wrap-distance-right:9pt;mso-wrap-distance-bottom:0;mso-position-horizontal:absolute;mso-position-horizontal-relative:text;mso-position-vertical:absolute;mso-position-vertical-relative:text" o:gfxdata="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">
+                <v:imagedata r:id="rId8" o:title=""/>
+              </v:shape>
+            </w:pict>
+          </mc:Fallback>
+        </mc:AlternateContent>
+      </w:r>
+      <w:r>
+        <w:rPr>
+          <w:noProof/>
+        </w:rPr>
+        <mc:AlternateContent>
+          <mc:Choice Requires="wpi">
+            <w:drawing>
+              <wp:anchor distT="0" distB="0" distL="114300" distR="114300" simplePos="0" relativeHeight="251670528" behindDoc="0" locked="0" layoutInCell="1" allowOverlap="1" wp14:anchorId="6EFB890B" wp14:editId="2F4EBC9D">
+                <wp:simplePos x="0" y="0"/>
+                <wp:positionH relativeFrom="column">
+                  <wp:posOffset>5752430</wp:posOffset>
+                </wp:positionH>
+                <wp:positionV relativeFrom="paragraph">
+                  <wp:posOffset>3773800</wp:posOffset>
+                </wp:positionV>
+                <wp:extent cx="289800" cy="479880"/>
+                <wp:effectExtent l="38100" t="38100" r="0" b="53975"/>
+                <wp:wrapNone/>
+                <wp:docPr id="14" name="Ink 14"/>
+                <wp:cNvGraphicFramePr/>
+                <a:graphic xmlns:a="http://schemas.openxmlformats.org/drawingml/2006/main">
+                  <a:graphicData uri="http://schemas.microsoft.com/office/word/2010/wordprocessingInk">
+                    <w14:contentPart bwMode="auto" r:id="rId9">
+                      <w14:nvContentPartPr>
+                        <w14:cNvContentPartPr/>
+                      </w14:nvContentPartPr>
+                      <w14:xfrm>
+                        <a:off x="0" y="0"/>
+                        <a:ext cx="289800" cy="479880"/>
+                      </w14:xfrm>
+                    </w14:contentPart>
+                  </a:graphicData>
+                </a:graphic>
+              </wp:anchor>
+            </w:drawing>
+          </mc:Choice>
+          <mc:Fallback>
+            <w:pict>
+              <v:shape w14:anchorId="546BE5A6" id="Ink 14" o:spid="_x0000_s1026" type="#_x0000_t75" style="position:absolute;margin-left:452.25pt;margin-top:296.45pt;width:24.2pt;height:39.2pt;z-index:251670528;visibility:visible;mso-wrap-style:square;mso-wrap-distance-left:9pt;mso-wrap-distance-top:0;mso-wrap-distance-right:9pt;mso-wrap-distance-bottom:0;mso-position-horizontal:absolute;mso-position-horizontal-relative:text;mso-position-vertical:absolute;mso-position-vertical-relative:text" o:gfxdata="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">
+                <v:imagedata r:id="rId10" o:title=""/>
+              </v:shape>
+            </w:pict>
+          </mc:Fallback>
+        </mc:AlternateContent>
+      </w:r>
+      <w:r>
+        <w:rPr>
+          <w:noProof/>
+        </w:rPr>
+        <mc:AlternateContent>
+          <mc:Choice Requires="wpi">
+            <w:drawing>
+              <wp:anchor distT="0" distB="0" distL="114300" distR="114300" simplePos="0" relativeHeight="251669504" behindDoc="0" locked="0" layoutInCell="1" allowOverlap="1" wp14:anchorId="36E2AFE2" wp14:editId="62F816F9">
+                <wp:simplePos x="0" y="0"/>
+                <wp:positionH relativeFrom="column">
+                  <wp:posOffset>4372610</wp:posOffset>
+                </wp:positionH>
+                <wp:positionV relativeFrom="paragraph">
+                  <wp:posOffset>380365</wp:posOffset>
+                </wp:positionV>
+                <wp:extent cx="531985" cy="446405"/>
+                <wp:effectExtent l="38100" t="38100" r="59055" b="48895"/>
+                <wp:wrapNone/>
+                <wp:docPr id="13" name="Ink 13"/>
+                <wp:cNvGraphicFramePr/>
+                <a:graphic xmlns:a="http://schemas.openxmlformats.org/drawingml/2006/main">
+                  <a:graphicData uri="http://schemas.microsoft.com/office/word/2010/wordprocessingInk">
+                    <w14:contentPart bwMode="auto" r:id="rId11">
+                      <w14:nvContentPartPr>
+                        <w14:cNvContentPartPr/>
+                      </w14:nvContentPartPr>
+                      <w14:xfrm>
+                        <a:off x="0" y="0"/>
+                        <a:ext cx="531985" cy="446405"/>
+                      </w14:xfrm>
+                    </w14:contentPart>
+                  </a:graphicData>
+                </a:graphic>
+              </wp:anchor>
+            </w:drawing>
+          </mc:Choice>
+          <mc:Fallback>
+            <w:pict>
+              <v:shape w14:anchorId="615748E8" id="Ink 13" o:spid="_x0000_s1026" type="#_x0000_t75" style="position:absolute;margin-left:343.6pt;margin-top:29.25pt;width:43.35pt;height:36.55pt;z-index:251669504;visibility:visible;mso-wrap-style:square;mso-wrap-distance-left:9pt;mso-wrap-distance-top:0;mso-wrap-distance-right:9pt;mso-wrap-distance-bottom:0;mso-position-horizontal:absolute;mso-position-horizontal-relative:text;mso-position-vertical:absolute;mso-position-vertical-relative:text" o:gfxdata="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">
+                <v:imagedata r:id="rId12" o:title=""/>
+              </v:shape>
+            </w:pict>
+          </mc:Fallback>
+        </mc:AlternateContent>
+      </w:r>
+      <w:r>
+        <w:rPr>
+          <w:noProof/>
+        </w:rPr>
+        <mc:AlternateContent>
+          <mc:Choice Requires="wpi">
+            <w:drawing>
+              <wp:anchor distT="0" distB="0" distL="114300" distR="114300" simplePos="0" relativeHeight="251668480" behindDoc="0" locked="0" layoutInCell="1" allowOverlap="1" wp14:anchorId="2D82A51C" wp14:editId="41CD008C">
+                <wp:simplePos x="0" y="0"/>
+                <wp:positionH relativeFrom="column">
+                  <wp:posOffset>5276150</wp:posOffset>
+                </wp:positionH>
+                <wp:positionV relativeFrom="paragraph">
+                  <wp:posOffset>1812160</wp:posOffset>
+                </wp:positionV>
+                <wp:extent cx="184320" cy="483480"/>
+                <wp:effectExtent l="19050" t="38100" r="44450" b="50165"/>
+                <wp:wrapNone/>
+                <wp:docPr id="12" name="Ink 12"/>
+                <wp:cNvGraphicFramePr/>
+                <a:graphic xmlns:a="http://schemas.openxmlformats.org/drawingml/2006/main">
+                  <a:graphicData uri="http://schemas.microsoft.com/office/word/2010/wordprocessingInk">
+                    <w14:contentPart bwMode="auto" r:id="rId13">
+                      <w14:nvContentPartPr>
+                        <w14:cNvContentPartPr/>
+                      </w14:nvContentPartPr>
+                      <w14:xfrm>
+                        <a:off x="0" y="0"/>
+                        <a:ext cx="184320" cy="483480"/>
+                      </w14:xfrm>
+                    </w14:contentPart>
+                  </a:graphicData>
+                </a:graphic>
+              </wp:anchor>
+            </w:drawing>
+          </mc:Choice>
+          <mc:Fallback>
+            <w:pict>
+              <v:shape w14:anchorId="17E81927" id="Ink 12" o:spid="_x0000_s1026" type="#_x0000_t75" style="position:absolute;margin-left:414.75pt;margin-top:142pt;width:15.9pt;height:39.45pt;z-index:251668480;visibility:visible;mso-wrap-style:square;mso-wrap-distance-left:9pt;mso-wrap-distance-top:0;mso-wrap-distance-right:9pt;mso-wrap-distance-bottom:0;mso-position-horizontal:absolute;mso-position-horizontal-relative:text;mso-position-vertical:absolute;mso-position-vertical-relative:text" o:gfxdata="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">
+                <v:imagedata r:id="rId14" o:title=""/>
+              </v:shape>
+            </w:pict>
+          </mc:Fallback>
+        </mc:AlternateContent>
+      </w:r>
+      <w:r>
+        <w:rPr>
+          <w:noProof/>
+        </w:rPr>
+        <mc:AlternateContent>
+          <mc:Choice Requires="wpi">
+            <w:drawing>
+              <wp:anchor distT="0" distB="0" distL="114300" distR="114300" simplePos="0" relativeHeight="251665408" behindDoc="0" locked="0" layoutInCell="1" allowOverlap="1" wp14:anchorId="6A8E8247" wp14:editId="3C6F3ADF">
+                <wp:simplePos x="0" y="0"/>
+                <wp:positionH relativeFrom="column">
+                  <wp:posOffset>3796665</wp:posOffset>
+                </wp:positionH>
+                <wp:positionV relativeFrom="paragraph">
+                  <wp:posOffset>3506470</wp:posOffset>
+                </wp:positionV>
+                <wp:extent cx="329565" cy="662595"/>
+                <wp:effectExtent l="38100" t="38100" r="0" b="42545"/>
+                <wp:wrapNone/>
+                <wp:docPr id="9" name="Ink 9"/>
+                <wp:cNvGraphicFramePr/>
+                <a:graphic xmlns:a="http://schemas.openxmlformats.org/drawingml/2006/main">
+                  <a:graphicData uri="http://schemas.microsoft.com/office/word/2010/wordprocessingInk">
+                    <w14:contentPart bwMode="auto" r:id="rId15">
+                      <w14:nvContentPartPr>
+                        <w14:cNvContentPartPr/>
+                      </w14:nvContentPartPr>
+                      <w14:xfrm>
+                        <a:off x="0" y="0"/>
+                        <a:ext cx="329565" cy="662595"/>
+                      </w14:xfrm>
+                    </w14:contentPart>
+                  </a:graphicData>
+                </a:graphic>
+              </wp:anchor>
+            </w:drawing>
+          </mc:Choice>
+          <mc:Fallback>
+            <w:pict>
+              <v:shape w14:anchorId="6576BED7" id="Ink 9" o:spid="_x0000_s1026" type="#_x0000_t75" style="position:absolute;margin-left:298.25pt;margin-top:275.4pt;width:27.35pt;height:53.55pt;z-index:251665408;visibility:visible;mso-wrap-style:square;mso-wrap-distance-left:9pt;mso-wrap-distance-top:0;mso-wrap-distance-right:9pt;mso-wrap-distance-bottom:0;mso-position-horizontal:absolute;mso-position-horizontal-relative:text;mso-position-vertical:absolute;mso-position-vertical-relative:text" o:gfxdata="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">
+                <v:imagedata r:id="rId16" o:title=""/>
+              </v:shape>
+            </w:pict>
+          </mc:Fallback>
+        </mc:AlternateContent>
+      </w:r>
+      <w:r>
+        <w:rPr>
+          <w:noProof/>
+        </w:rPr>
+        <mc:AlternateContent>
+          <mc:Choice Requires="wpi">
+            <w:drawing>
+              <wp:anchor distT="0" distB="0" distL="114300" distR="114300" simplePos="0" relativeHeight="251662336" behindDoc="0" locked="0" layoutInCell="1" allowOverlap="1" wp14:anchorId="2FCAE423" wp14:editId="44D255BB">
+                <wp:simplePos x="0" y="0"/>
+                <wp:positionH relativeFrom="column">
+                  <wp:posOffset>3632390</wp:posOffset>
+                </wp:positionH>
+                <wp:positionV relativeFrom="paragraph">
+                  <wp:posOffset>1761040</wp:posOffset>
+                </wp:positionV>
+                <wp:extent cx="312480" cy="540720"/>
+                <wp:effectExtent l="57150" t="57150" r="49530" b="50165"/>
+                <wp:wrapNone/>
+                <wp:docPr id="5" name="Ink 5"/>
+                <wp:cNvGraphicFramePr/>
+                <a:graphic xmlns:a="http://schemas.openxmlformats.org/drawingml/2006/main">
+                  <a:graphicData uri="http://schemas.microsoft.com/office/word/2010/wordprocessingInk">
+                    <w14:contentPart bwMode="auto" r:id="rId17">
+                      <w14:nvContentPartPr>
+                        <w14:cNvContentPartPr/>
+                      </w14:nvContentPartPr>
+                      <w14:xfrm>
+                        <a:off x="0" y="0"/>
+                        <a:ext cx="312480" cy="540720"/>
+                      </w14:xfrm>
+                    </w14:contentPart>
+                  </a:graphicData>
+                </a:graphic>
+              </wp:anchor>
+            </w:drawing>
+          </mc:Choice>
+          <mc:Fallback>
+            <w:pict>
+              <v:shape w14:anchorId="7241A6D8" id="Ink 5" o:spid="_x0000_s1026" type="#_x0000_t75" style="position:absolute;margin-left:285.3pt;margin-top:137.95pt;width:26pt;height:44pt;z-index:251662336;visibility:visible;mso-wrap-style:square;mso-wrap-distance-left:9pt;mso-wrap-distance-top:0;mso-wrap-distance-right:9pt;mso-wrap-distance-bottom:0;mso-position-horizontal:absolute;mso-position-horizontal-relative:text;mso-position-vertical:absolute;mso-position-vertical-relative:text" o:gfxdata="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">
+                <v:imagedata r:id="rId18" o:title=""/>
+              </v:shape>
+            </w:pict>
+          </mc:Fallback>
+        </mc:AlternateContent>
+      </w:r>
+      <w:r>
+        <w:rPr>
+          <w:noProof/>
+        </w:rPr>
+        <mc:AlternateContent>
+          <mc:Choice Requires="wpi">
+            <w:drawing>
+              <wp:anchor distT="0" distB="0" distL="114300" distR="114300" simplePos="0" relativeHeight="251661312" behindDoc="0" locked="0" layoutInCell="1" allowOverlap="1" wp14:anchorId="3F9D705C" wp14:editId="0609317F">
+                <wp:simplePos x="0" y="0"/>
+                <wp:positionH relativeFrom="column">
+                  <wp:posOffset>1724390</wp:posOffset>
+                </wp:positionH>
+                <wp:positionV relativeFrom="paragraph">
+                  <wp:posOffset>3342160</wp:posOffset>
+                </wp:positionV>
+                <wp:extent cx="728640" cy="414000"/>
+                <wp:effectExtent l="57150" t="38100" r="0" b="43815"/>
+                <wp:wrapNone/>
+                <wp:docPr id="4" name="Ink 4"/>
+                <wp:cNvGraphicFramePr/>
+                <a:graphic xmlns:a="http://schemas.openxmlformats.org/drawingml/2006/main">
+                  <a:graphicData uri="http://schemas.microsoft.com/office/word/2010/wordprocessingInk">
+                    <w14:contentPart bwMode="auto" r:id="rId19">
+                      <w14:nvContentPartPr>
+                        <w14:cNvContentPartPr/>
+                      </w14:nvContentPartPr>
+                      <w14:xfrm>
+                        <a:off x="0" y="0"/>
+                        <a:ext cx="728640" cy="414000"/>
+                      </w14:xfrm>
+                    </w14:contentPart>
+                  </a:graphicData>
+                </a:graphic>
+              </wp:anchor>
+            </w:drawing>
+          </mc:Choice>
+          <mc:Fallback>
+            <w:pict>
+              <v:shape w14:anchorId="6BB9F1C3" id="Ink 4" o:spid="_x0000_s1026" type="#_x0000_t75" style="position:absolute;margin-left:135.1pt;margin-top:262.45pt;width:58.75pt;height:34.05pt;z-index:251661312;visibility:visible;mso-wrap-style:square;mso-wrap-distance-left:9pt;mso-wrap-distance-top:0;mso-wrap-distance-right:9pt;mso-wrap-distance-bottom:0;mso-position-horizontal:absolute;mso-position-horizontal-relative:text;mso-position-vertical:absolute;mso-position-vertical-relative:text" o:gfxdata="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">
+                <v:imagedata r:id="rId20" o:title=""/>
+              </v:shape>
+            </w:pict>
+          </mc:Fallback>
+        </mc:AlternateContent>
+      </w:r>
+      <w:r>
+        <w:rPr>
+          <w:noProof/>
+        </w:rPr>
+        <mc:AlternateContent>
+          <mc:Choice Requires="wpi">
+            <w:drawing>
+              <wp:anchor distT="0" distB="0" distL="114300" distR="114300" simplePos="0" relativeHeight="251660288" behindDoc="0" locked="0" layoutInCell="1" allowOverlap="1" wp14:anchorId="49903C07" wp14:editId="531E9066">
+                <wp:simplePos x="0" y="0"/>
+                <wp:positionH relativeFrom="column">
+                  <wp:posOffset>2027150</wp:posOffset>
+                </wp:positionH>
+                <wp:positionV relativeFrom="paragraph">
+                  <wp:posOffset>789760</wp:posOffset>
+                </wp:positionV>
+                <wp:extent cx="113040" cy="509400"/>
+                <wp:effectExtent l="38100" t="57150" r="39370" b="43180"/>
+                <wp:wrapNone/>
+                <wp:docPr id="3" name="Ink 3"/>
+                <wp:cNvGraphicFramePr/>
+                <a:graphic xmlns:a="http://schemas.openxmlformats.org/drawingml/2006/main">
+                  <a:graphicData uri="http://schemas.microsoft.com/office/word/2010/wordprocessingInk">
+                    <w14:contentPart bwMode="auto" r:id="rId21">
+                      <w14:nvContentPartPr>
+                        <w14:cNvContentPartPr/>
+                      </w14:nvContentPartPr>
+                      <w14:xfrm>
+                        <a:off x="0" y="0"/>
+                        <a:ext cx="113040" cy="509400"/>
+                      </w14:xfrm>
+                    </w14:contentPart>
+                  </a:graphicData>
+                </a:graphic>
+              </wp:anchor>
+            </w:drawing>
+          </mc:Choice>
+          <mc:Fallback>
+            <w:pict>
+              <v:shape w14:anchorId="2DD4C36F" id="Ink 3" o:spid="_x0000_s1026" type="#_x0000_t75" style="position:absolute;margin-left:158.9pt;margin-top:61.5pt;width:10.3pt;height:41.5pt;z-index:251660288;visibility:visible;mso-wrap-style:square;mso-wrap-distance-left:9pt;mso-wrap-distance-top:0;mso-wrap-distance-right:9pt;mso-wrap-distance-bottom:0;mso-position-horizontal:absolute;mso-position-horizontal-relative:text;mso-position-vertical:absolute;mso-position-vertical-relative:text" o:gfxdata="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">
+                <v:imagedata r:id="rId22" o:title=""/>
+              </v:shape>
+            </w:pict>
+          </mc:Fallback>
+        </mc:AlternateContent>
+      </w:r>
+      <w:r>
+        <w:rPr>
+          <w:noProof/>
+        </w:rPr>
+        <mc:AlternateContent>
+          <mc:Choice Requires="wpi">
+            <w:drawing>
+              <wp:anchor distT="0" distB="0" distL="114300" distR="114300" simplePos="0" relativeHeight="251659264" behindDoc="0" locked="0" layoutInCell="1" allowOverlap="1" wp14:anchorId="28AD4788" wp14:editId="632F2BD8">
+                <wp:simplePos x="0" y="0"/>
+                <wp:positionH relativeFrom="column">
+                  <wp:posOffset>741230</wp:posOffset>
+                </wp:positionH>
+                <wp:positionV relativeFrom="paragraph">
+                  <wp:posOffset>1773640</wp:posOffset>
+                </wp:positionV>
+                <wp:extent cx="522720" cy="661680"/>
+                <wp:effectExtent l="38100" t="57150" r="48895" b="43180"/>
+                <wp:wrapNone/>
+                <wp:docPr id="1" name="Ink 1"/>
+                <wp:cNvGraphicFramePr/>
+                <a:graphic xmlns:a="http://schemas.openxmlformats.org/drawingml/2006/main">
+                  <a:graphicData uri="http://schemas.microsoft.com/office/word/2010/wordprocessingInk">
+                    <w14:contentPart bwMode="auto" r:id="rId23">
+                      <w14:nvContentPartPr>
+                        <w14:cNvContentPartPr/>
+                      </w14:nvContentPartPr>
+                      <w14:xfrm>
+                        <a:off x="0" y="0"/>
+                        <a:ext cx="522720" cy="661680"/>
+                      </w14:xfrm>
+                    </w14:contentPart>
+                  </a:graphicData>
+                </a:graphic>
+              </wp:anchor>
+            </w:drawing>
+          </mc:Choice>
+          <mc:Fallback>
+            <w:pict>
+              <v:shape w14:anchorId="32751FBE" id="Ink 1" o:spid="_x0000_s1026" type="#_x0000_t75" style="position:absolute;margin-left:57.65pt;margin-top:138.95pt;width:42.55pt;height:53.5pt;z-index:251659264;visibility:visible;mso-wrap-style:square;mso-wrap-distance-left:9pt;mso-wrap-distance-top:0;mso-wrap-distance-right:9pt;mso-wrap-distance-bottom:0;mso-position-horizontal:absolute;mso-position-horizontal-relative:text;mso-position-vertical:absolute;mso-position-vertical-relative:text" o:gfxdata="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">
+                <v:imagedata r:id="rId24" o:title=""/>
+              </v:shape>
+            </w:pict>
+          </mc:Fallback>
+        </mc:AlternateContent>
+      </w:r>
       <w:r>
         <w:rPr>
           <w:noProof/>
@@ -120,7 +558,7 @@
                     </pic:cNvPicPr>
                   </pic:nvPicPr>
                   <pic:blipFill>
-                    <a:blip r:embed="rId7">
+                    <a:blip r:embed="rId25">
                       <a:extLst>
                         <a:ext uri="{28A0092B-C50C-407E-A947-70E740481C1C}">
                           <a14:useLocalDpi xmlns:a14="http://schemas.microsoft.com/office/drawing/2010/main" val="0"/>
@@ -170,7 +608,15 @@
         <w:t>,</w:t>
       </w:r>
       <w:r>
-        <w:t xml:space="preserve"> but with the added element that each room can be in 1 of 3 states: ice, liquid or gas</w:t>
+        <w:t xml:space="preserve"> but with the added element that each room can be in 1 of 3 states: ice, </w:t>
+      </w:r>
+      <w:proofErr w:type="gramStart"/>
+      <w:r>
+        <w:t>liquid</w:t>
+      </w:r>
+      <w:proofErr w:type="gramEnd"/>
+      <w:r>
+        <w:t xml:space="preserve"> or gas</w:t>
       </w:r>
       <w:r>
         <w:t>:</w:t>
@@ -185,7 +631,15 @@
         </w:numPr>
       </w:pPr>
       <w:r>
-        <w:t>every second, each node transitions between ice, liquid and gas, such that it changes from ice -&gt; liquid -&gt; gas -&gt; liquid -&gt; ice -&gt; liquid -&gt; etc.</w:t>
+        <w:t xml:space="preserve">every second, each node transitions between ice, </w:t>
+      </w:r>
+      <w:proofErr w:type="gramStart"/>
+      <w:r>
+        <w:t>liquid</w:t>
+      </w:r>
+      <w:proofErr w:type="gramEnd"/>
+      <w:r>
+        <w:t xml:space="preserve"> and gas, such that it changes from ice -&gt; liquid -&gt; gas -&gt; liquid -&gt; ice -&gt; liquid -&gt; etc.</w:t>
       </w:r>
       <w:r>
         <w:t xml:space="preserve">  Imagine the rooms are constantly heating and freezing.</w:t>
@@ -246,7 +700,23 @@
         <w:t>5</w:t>
       </w:r>
       <w:r>
-        <w:t xml:space="preserve"> HP (playerHP) and can only see the rooms with more than (playerHP - 1), since when they move to the next room they lose the edge cost, and if they reach HP = 0, then they die</w:t>
+        <w:t xml:space="preserve"> HP (</w:t>
+      </w:r>
+      <w:proofErr w:type="spellStart"/>
+      <w:r>
+        <w:t>playerHP</w:t>
+      </w:r>
+      <w:proofErr w:type="spellEnd"/>
+      <w:r>
+        <w:t>) and can only see the rooms with more than (</w:t>
+      </w:r>
+      <w:proofErr w:type="spellStart"/>
+      <w:r>
+        <w:t>playerHP</w:t>
+      </w:r>
+      <w:proofErr w:type="spellEnd"/>
+      <w:r>
+        <w:t xml:space="preserve"> - 1), since when they move to the next room they lose the edge cost, and if they reach HP = 0, then they die</w:t>
       </w:r>
     </w:p>
     <w:p>
@@ -261,8 +731,13 @@
         <w:t>the player can wager for more HP while in a room</w:t>
       </w:r>
       <w:r>
-        <w:t xml:space="preserve"> using the trivia api</w:t>
-      </w:r>
+        <w:t xml:space="preserve"> using the trivia </w:t>
+      </w:r>
+      <w:proofErr w:type="spellStart"/>
+      <w:r>
+        <w:t>api</w:t>
+      </w:r>
+      <w:proofErr w:type="spellEnd"/>
     </w:p>
     <w:p>
       <w:pPr>
@@ -381,7 +856,15 @@
         <w:t xml:space="preserve"> to a hard drive file,</w:t>
       </w:r>
       <w:r>
-        <w:t xml:space="preserve"> serializing and deserializing the structure with the Newtonsoft JSON package:</w:t>
+        <w:t xml:space="preserve"> serializing and deserializing the structure with the </w:t>
+      </w:r>
+      <w:proofErr w:type="spellStart"/>
+      <w:r>
+        <w:t>Newtonsoft</w:t>
+      </w:r>
+      <w:proofErr w:type="spellEnd"/>
+      <w:r>
+        <w:t xml:space="preserve"> JSON package:</w:t>
       </w:r>
     </w:p>
     <w:p>
@@ -557,14 +1040,25 @@
         </w:rPr>
         <w:t>inventory</w:t>
       </w:r>
-      <w:r>
-        <w:rPr>
-          <w:rFonts w:ascii="Courier New" w:eastAsia="Times New Roman" w:hAnsi="Courier New" w:cs="Courier New"/>
-          <w:color w:val="000000"/>
-          <w:sz w:val="20"/>
-          <w:szCs w:val="20"/>
-        </w:rPr>
-        <w:t>":["</w:t>
+      <w:proofErr w:type="gramStart"/>
+      <w:r>
+        <w:rPr>
+          <w:rFonts w:ascii="Courier New" w:eastAsia="Times New Roman" w:hAnsi="Courier New" w:cs="Courier New"/>
+          <w:color w:val="000000"/>
+          <w:sz w:val="20"/>
+          <w:szCs w:val="20"/>
+        </w:rPr>
+        <w:t>":[</w:t>
+      </w:r>
+      <w:proofErr w:type="gramEnd"/>
+      <w:r>
+        <w:rPr>
+          <w:rFonts w:ascii="Courier New" w:eastAsia="Times New Roman" w:hAnsi="Courier New" w:cs="Courier New"/>
+          <w:color w:val="000000"/>
+          <w:sz w:val="20"/>
+          <w:szCs w:val="20"/>
+        </w:rPr>
+        <w:t>"</w:t>
       </w:r>
       <w:r>
         <w:rPr>
@@ -591,7 +1085,17 @@
           <w:sz w:val="20"/>
           <w:szCs w:val="20"/>
         </w:rPr>
-        <w:t>water bottle"</w:t>
+        <w:t xml:space="preserve">water </w:t>
+      </w:r>
+      <w:proofErr w:type="spellStart"/>
+      <w:r>
+        <w:rPr>
+          <w:rFonts w:ascii="Courier New" w:eastAsia="Times New Roman" w:hAnsi="Courier New" w:cs="Courier New"/>
+          <w:color w:val="000000"/>
+          <w:sz w:val="20"/>
+          <w:szCs w:val="20"/>
+        </w:rPr>
+        <w:t>bottle"</w:t>
       </w:r>
       <w:r>
         <w:rPr>
@@ -627,25 +1131,115 @@
           <w:sz w:val="20"/>
           <w:szCs w:val="20"/>
         </w:rPr>
-        <w:t>,"sonic screwdriver",</w:t>
-      </w:r>
-      <w:r>
-        <w:rPr>
-          <w:rFonts w:ascii="Courier New" w:eastAsia="Times New Roman" w:hAnsi="Courier New" w:cs="Courier New"/>
-          <w:color w:val="000000"/>
-          <w:sz w:val="20"/>
-          <w:szCs w:val="20"/>
-        </w:rPr>
-        <w:t>"cannonball","wood","Scooby snack","Hydra"</w:t>
-      </w:r>
-      <w:r>
-        <w:rPr>
-          <w:rFonts w:ascii="Courier New" w:eastAsia="Times New Roman" w:hAnsi="Courier New" w:cs="Courier New"/>
-          <w:color w:val="000000"/>
-          <w:sz w:val="20"/>
-          <w:szCs w:val="20"/>
-        </w:rPr>
-        <w:t>,"poisonous potato","dead bush","repair powder"</w:t>
+        <w:t>,"sonic</w:t>
+      </w:r>
+      <w:proofErr w:type="spellEnd"/>
+      <w:r>
+        <w:rPr>
+          <w:rFonts w:ascii="Courier New" w:eastAsia="Times New Roman" w:hAnsi="Courier New" w:cs="Courier New"/>
+          <w:color w:val="000000"/>
+          <w:sz w:val="20"/>
+          <w:szCs w:val="20"/>
+        </w:rPr>
+        <w:t xml:space="preserve"> </w:t>
+      </w:r>
+      <w:proofErr w:type="spellStart"/>
+      <w:r>
+        <w:rPr>
+          <w:rFonts w:ascii="Courier New" w:eastAsia="Times New Roman" w:hAnsi="Courier New" w:cs="Courier New"/>
+          <w:color w:val="000000"/>
+          <w:sz w:val="20"/>
+          <w:szCs w:val="20"/>
+        </w:rPr>
+        <w:t>screwdriver",</w:t>
+      </w:r>
+      <w:r>
+        <w:rPr>
+          <w:rFonts w:ascii="Courier New" w:eastAsia="Times New Roman" w:hAnsi="Courier New" w:cs="Courier New"/>
+          <w:color w:val="000000"/>
+          <w:sz w:val="20"/>
+          <w:szCs w:val="20"/>
+        </w:rPr>
+        <w:t>"cannonball","wood","Scooby</w:t>
+      </w:r>
+      <w:proofErr w:type="spellEnd"/>
+      <w:r>
+        <w:rPr>
+          <w:rFonts w:ascii="Courier New" w:eastAsia="Times New Roman" w:hAnsi="Courier New" w:cs="Courier New"/>
+          <w:color w:val="000000"/>
+          <w:sz w:val="20"/>
+          <w:szCs w:val="20"/>
+        </w:rPr>
+        <w:t xml:space="preserve"> </w:t>
+      </w:r>
+      <w:proofErr w:type="spellStart"/>
+      <w:r>
+        <w:rPr>
+          <w:rFonts w:ascii="Courier New" w:eastAsia="Times New Roman" w:hAnsi="Courier New" w:cs="Courier New"/>
+          <w:color w:val="000000"/>
+          <w:sz w:val="20"/>
+          <w:szCs w:val="20"/>
+        </w:rPr>
+        <w:t>snack","Hydra"</w:t>
+      </w:r>
+      <w:r>
+        <w:rPr>
+          <w:rFonts w:ascii="Courier New" w:eastAsia="Times New Roman" w:hAnsi="Courier New" w:cs="Courier New"/>
+          <w:color w:val="000000"/>
+          <w:sz w:val="20"/>
+          <w:szCs w:val="20"/>
+        </w:rPr>
+        <w:t>,"poisonous</w:t>
+      </w:r>
+      <w:proofErr w:type="spellEnd"/>
+      <w:r>
+        <w:rPr>
+          <w:rFonts w:ascii="Courier New" w:eastAsia="Times New Roman" w:hAnsi="Courier New" w:cs="Courier New"/>
+          <w:color w:val="000000"/>
+          <w:sz w:val="20"/>
+          <w:szCs w:val="20"/>
+        </w:rPr>
+        <w:t xml:space="preserve"> </w:t>
+      </w:r>
+      <w:proofErr w:type="spellStart"/>
+      <w:r>
+        <w:rPr>
+          <w:rFonts w:ascii="Courier New" w:eastAsia="Times New Roman" w:hAnsi="Courier New" w:cs="Courier New"/>
+          <w:color w:val="000000"/>
+          <w:sz w:val="20"/>
+          <w:szCs w:val="20"/>
+        </w:rPr>
+        <w:t>potato","dead</w:t>
+      </w:r>
+      <w:proofErr w:type="spellEnd"/>
+      <w:r>
+        <w:rPr>
+          <w:rFonts w:ascii="Courier New" w:eastAsia="Times New Roman" w:hAnsi="Courier New" w:cs="Courier New"/>
+          <w:color w:val="000000"/>
+          <w:sz w:val="20"/>
+          <w:szCs w:val="20"/>
+        </w:rPr>
+        <w:t xml:space="preserve"> </w:t>
+      </w:r>
+      <w:proofErr w:type="spellStart"/>
+      <w:r>
+        <w:rPr>
+          <w:rFonts w:ascii="Courier New" w:eastAsia="Times New Roman" w:hAnsi="Courier New" w:cs="Courier New"/>
+          <w:color w:val="000000"/>
+          <w:sz w:val="20"/>
+          <w:szCs w:val="20"/>
+        </w:rPr>
+        <w:t>bush","repair</w:t>
+      </w:r>
+      <w:proofErr w:type="spellEnd"/>
+      <w:r>
+        <w:rPr>
+          <w:rFonts w:ascii="Courier New" w:eastAsia="Times New Roman" w:hAnsi="Courier New" w:cs="Courier New"/>
+          <w:color w:val="000000"/>
+          <w:sz w:val="20"/>
+          <w:szCs w:val="20"/>
+        </w:rPr>
+        <w:t xml:space="preserve"> powder"</w:t>
       </w:r>
       <w:r>
         <w:rPr>
@@ -676,7 +1270,7 @@
       </w:r>
     </w:p>
     <w:sectPr>
-      <w:headerReference w:type="default" r:id="rId8"/>
+      <w:headerReference w:type="default" r:id="rId26"/>
       <w:pgSz w:w="12240" w:h="15840"/>
       <w:pgMar w:top="1440" w:right="1440" w:bottom="1440" w:left="1440" w:header="720" w:footer="720" w:gutter="0"/>
       <w:cols w:space="720"/>
@@ -687,7 +1281,7 @@
 </file>
 
 <file path=word/endnotes.xml><?xml version="1.0" encoding="utf-8"?>
-<w:endnotes xmlns:wpc="http://schemas.microsoft.com/office/word/2010/wordprocessingCanvas" xmlns:cx="http://schemas.microsoft.com/office/drawing/2014/chartex" xmlns:cx1="http://schemas.microsoft.com/office/drawing/2015/9/8/chartex" xmlns:cx2="http://schemas.microsoft.com/office/drawing/2015/10/21/chartex" xmlns:cx3="http://schemas.microsoft.com/office/drawing/2016/5/9/chartex" xmlns:cx4="http://schemas.microsoft.com/office/drawing/2016/5/10/chartex" xmlns:cx5="http://schemas.microsoft.com/office/drawing/2016/5/11/chartex" xmlns:cx6="http://schemas.microsoft.com/office/drawing/2016/5/12/chartex" xmlns:cx7="http://schemas.microsoft.com/office/drawing/2016/5/13/chartex" xmlns:cx8="http://schemas.microsoft.com/office/drawing/2016/5/14/chartex" xmlns:mc="http://schemas.openxmlformats.org/markup-compatibility/2006" xmlns:aink="http://schemas.microsoft.com/office/drawing/2016/ink" xmlns:am3d="http://schemas.microsoft.com/office/drawing/2017/model3d" xmlns:o="urn:schemas-microsoft-com:office:office" xmlns:r="http://schemas.openxmlformats.org/officeDocument/2006/relationships" xmlns:m="http://schemas.openxmlformats.org/officeDocument/2006/math" xmlns:v="urn:schemas-microsoft-com:vml" xmlns:wp14="http://schemas.microsoft.com/office/word/2010/wordprocessingDrawing" xmlns:wp="http://schemas.openxmlformats.org/drawingml/2006/wordprocessingDrawing" xmlns:w10="urn:schemas-microsoft-com:office:word" xmlns:w="http://schemas.openxmlformats.org/wordprocessingml/2006/main" xmlns:w14="http://schemas.microsoft.com/office/word/2010/wordml" xmlns:w15="http://schemas.microsoft.com/office/word/2012/wordml" xmlns:w16cex="http://schemas.microsoft.com/office/word/2018/wordml/cex" xmlns:w16cid="http://schemas.microsoft.com/office/word/2016/wordml/cid" xmlns:w16="http://schemas.microsoft.com/office/word/2018/wordml" xmlns:w16se="http://schemas.microsoft.com/office/word/2015/wordml/symex" xmlns:wpg="http://schemas.microsoft.com/office/word/2010/wordprocessingGroup" xmlns:wpi="http://schemas.microsoft.com/office/word/2010/wordprocessingInk" xmlns:wne="http://schemas.microsoft.com/office/word/2006/wordml" xmlns:wps="http://schemas.microsoft.com/office/word/2010/wordprocessingShape" mc:Ignorable="w14 w15 w16se w16cid w16 w16cex wp14">
+<w:endnotes xmlns:wpc="http://schemas.microsoft.com/office/word/2010/wordprocessingCanvas" xmlns:cx="http://schemas.microsoft.com/office/drawing/2014/chartex" xmlns:cx1="http://schemas.microsoft.com/office/drawing/2015/9/8/chartex" xmlns:cx2="http://schemas.microsoft.com/office/drawing/2015/10/21/chartex" xmlns:cx3="http://schemas.microsoft.com/office/drawing/2016/5/9/chartex" xmlns:cx4="http://schemas.microsoft.com/office/drawing/2016/5/10/chartex" xmlns:cx5="http://schemas.microsoft.com/office/drawing/2016/5/11/chartex" xmlns:cx6="http://schemas.microsoft.com/office/drawing/2016/5/12/chartex" xmlns:cx7="http://schemas.microsoft.com/office/drawing/2016/5/13/chartex" xmlns:cx8="http://schemas.microsoft.com/office/drawing/2016/5/14/chartex" xmlns:mc="http://schemas.openxmlformats.org/markup-compatibility/2006" xmlns:aink="http://schemas.microsoft.com/office/drawing/2016/ink" xmlns:am3d="http://schemas.microsoft.com/office/drawing/2017/model3d" xmlns:o="urn:schemas-microsoft-com:office:office" xmlns:r="http://schemas.openxmlformats.org/officeDocument/2006/relationships" xmlns:m="http://schemas.openxmlformats.org/officeDocument/2006/math" xmlns:v="urn:schemas-microsoft-com:vml" xmlns:wp14="http://schemas.microsoft.com/office/word/2010/wordprocessingDrawing" xmlns:wp="http://schemas.openxmlformats.org/drawingml/2006/wordprocessingDrawing" xmlns:w10="urn:schemas-microsoft-com:office:word" xmlns:w="http://schemas.openxmlformats.org/wordprocessingml/2006/main" xmlns:w14="http://schemas.microsoft.com/office/word/2010/wordml" xmlns:w15="http://schemas.microsoft.com/office/word/2012/wordml" xmlns:w16cex="http://schemas.microsoft.com/office/word/2018/wordml/cex" xmlns:w16cid="http://schemas.microsoft.com/office/word/2016/wordml/cid" xmlns:w16="http://schemas.microsoft.com/office/word/2018/wordml" xmlns:w16sdtdh="http://schemas.microsoft.com/office/word/2020/wordml/sdtdatahash" xmlns:w16se="http://schemas.microsoft.com/office/word/2015/wordml/symex" xmlns:wpg="http://schemas.microsoft.com/office/word/2010/wordprocessingGroup" xmlns:wpi="http://schemas.microsoft.com/office/word/2010/wordprocessingInk" xmlns:wne="http://schemas.microsoft.com/office/word/2006/wordml" xmlns:wps="http://schemas.microsoft.com/office/word/2010/wordprocessingShape" mc:Ignorable="w14 w15 w16se w16cid w16 w16cex w16sdtdh wp14">
   <w:endnote w:type="separator" w:id="-1">
     <w:p>
       <w:pPr>
@@ -712,7 +1306,7 @@
 </file>
 
 <file path=word/footnotes.xml><?xml version="1.0" encoding="utf-8"?>
-<w:footnotes xmlns:wpc="http://schemas.microsoft.com/office/word/2010/wordprocessingCanvas" xmlns:cx="http://schemas.microsoft.com/office/drawing/2014/chartex" xmlns:cx1="http://schemas.microsoft.com/office/drawing/2015/9/8/chartex" xmlns:cx2="http://schemas.microsoft.com/office/drawing/2015/10/21/chartex" xmlns:cx3="http://schemas.microsoft.com/office/drawing/2016/5/9/chartex" xmlns:cx4="http://schemas.microsoft.com/office/drawing/2016/5/10/chartex" xmlns:cx5="http://schemas.microsoft.com/office/drawing/2016/5/11/chartex" xmlns:cx6="http://schemas.microsoft.com/office/drawing/2016/5/12/chartex" xmlns:cx7="http://schemas.microsoft.com/office/drawing/2016/5/13/chartex" xmlns:cx8="http://schemas.microsoft.com/office/drawing/2016/5/14/chartex" xmlns:mc="http://schemas.openxmlformats.org/markup-compatibility/2006" xmlns:aink="http://schemas.microsoft.com/office/drawing/2016/ink" xmlns:am3d="http://schemas.microsoft.com/office/drawing/2017/model3d" xmlns:o="urn:schemas-microsoft-com:office:office" xmlns:r="http://schemas.openxmlformats.org/officeDocument/2006/relationships" xmlns:m="http://schemas.openxmlformats.org/officeDocument/2006/math" xmlns:v="urn:schemas-microsoft-com:vml" xmlns:wp14="http://schemas.microsoft.com/office/word/2010/wordprocessingDrawing" xmlns:wp="http://schemas.openxmlformats.org/drawingml/2006/wordprocessingDrawing" xmlns:w10="urn:schemas-microsoft-com:office:word" xmlns:w="http://schemas.openxmlformats.org/wordprocessingml/2006/main" xmlns:w14="http://schemas.microsoft.com/office/word/2010/wordml" xmlns:w15="http://schemas.microsoft.com/office/word/2012/wordml" xmlns:w16cex="http://schemas.microsoft.com/office/word/2018/wordml/cex" xmlns:w16cid="http://schemas.microsoft.com/office/word/2016/wordml/cid" xmlns:w16="http://schemas.microsoft.com/office/word/2018/wordml" xmlns:w16se="http://schemas.microsoft.com/office/word/2015/wordml/symex" xmlns:wpg="http://schemas.microsoft.com/office/word/2010/wordprocessingGroup" xmlns:wpi="http://schemas.microsoft.com/office/word/2010/wordprocessingInk" xmlns:wne="http://schemas.microsoft.com/office/word/2006/wordml" xmlns:wps="http://schemas.microsoft.com/office/word/2010/wordprocessingShape" mc:Ignorable="w14 w15 w16se w16cid w16 w16cex wp14">
+<w:footnotes xmlns:wpc="http://schemas.microsoft.com/office/word/2010/wordprocessingCanvas" xmlns:cx="http://schemas.microsoft.com/office/drawing/2014/chartex" xmlns:cx1="http://schemas.microsoft.com/office/drawing/2015/9/8/chartex" xmlns:cx2="http://schemas.microsoft.com/office/drawing/2015/10/21/chartex" xmlns:cx3="http://schemas.microsoft.com/office/drawing/2016/5/9/chartex" xmlns:cx4="http://schemas.microsoft.com/office/drawing/2016/5/10/chartex" xmlns:cx5="http://schemas.microsoft.com/office/drawing/2016/5/11/chartex" xmlns:cx6="http://schemas.microsoft.com/office/drawing/2016/5/12/chartex" xmlns:cx7="http://schemas.microsoft.com/office/drawing/2016/5/13/chartex" xmlns:cx8="http://schemas.microsoft.com/office/drawing/2016/5/14/chartex" xmlns:mc="http://schemas.openxmlformats.org/markup-compatibility/2006" xmlns:aink="http://schemas.microsoft.com/office/drawing/2016/ink" xmlns:am3d="http://schemas.microsoft.com/office/drawing/2017/model3d" xmlns:o="urn:schemas-microsoft-com:office:office" xmlns:r="http://schemas.openxmlformats.org/officeDocument/2006/relationships" xmlns:m="http://schemas.openxmlformats.org/officeDocument/2006/math" xmlns:v="urn:schemas-microsoft-com:vml" xmlns:wp14="http://schemas.microsoft.com/office/word/2010/wordprocessingDrawing" xmlns:wp="http://schemas.openxmlformats.org/drawingml/2006/wordprocessingDrawing" xmlns:w10="urn:schemas-microsoft-com:office:word" xmlns:w="http://schemas.openxmlformats.org/wordprocessingml/2006/main" xmlns:w14="http://schemas.microsoft.com/office/word/2010/wordml" xmlns:w15="http://schemas.microsoft.com/office/word/2012/wordml" xmlns:w16cex="http://schemas.microsoft.com/office/word/2018/wordml/cex" xmlns:w16cid="http://schemas.microsoft.com/office/word/2016/wordml/cid" xmlns:w16="http://schemas.microsoft.com/office/word/2018/wordml" xmlns:w16sdtdh="http://schemas.microsoft.com/office/word/2020/wordml/sdtdatahash" xmlns:w16se="http://schemas.microsoft.com/office/word/2015/wordml/symex" xmlns:wpg="http://schemas.microsoft.com/office/word/2010/wordprocessingGroup" xmlns:wpi="http://schemas.microsoft.com/office/word/2010/wordprocessingInk" xmlns:wne="http://schemas.microsoft.com/office/word/2006/wordml" xmlns:wps="http://schemas.microsoft.com/office/word/2010/wordprocessingShape" mc:Ignorable="w14 w15 w16se w16cid w16 w16cex w16sdtdh wp14">
   <w:footnote w:type="separator" w:id="-1">
     <w:p>
       <w:pPr>
@@ -737,7 +1331,7 @@
 </file>
 
 <file path=word/header1.xml><?xml version="1.0" encoding="utf-8"?>
-<w:hdr xmlns:wpc="http://schemas.microsoft.com/office/word/2010/wordprocessingCanvas" xmlns:cx="http://schemas.microsoft.com/office/drawing/2014/chartex" xmlns:cx1="http://schemas.microsoft.com/office/drawing/2015/9/8/chartex" xmlns:cx2="http://schemas.microsoft.com/office/drawing/2015/10/21/chartex" xmlns:cx3="http://schemas.microsoft.com/office/drawing/2016/5/9/chartex" xmlns:cx4="http://schemas.microsoft.com/office/drawing/2016/5/10/chartex" xmlns:cx5="http://schemas.microsoft.com/office/drawing/2016/5/11/chartex" xmlns:cx6="http://schemas.microsoft.com/office/drawing/2016/5/12/chartex" xmlns:cx7="http://schemas.microsoft.com/office/drawing/2016/5/13/chartex" xmlns:cx8="http://schemas.microsoft.com/office/drawing/2016/5/14/chartex" xmlns:mc="http://schemas.openxmlformats.org/markup-compatibility/2006" xmlns:aink="http://schemas.microsoft.com/office/drawing/2016/ink" xmlns:am3d="http://schemas.microsoft.com/office/drawing/2017/model3d" xmlns:o="urn:schemas-microsoft-com:office:office" xmlns:r="http://schemas.openxmlformats.org/officeDocument/2006/relationships" xmlns:m="http://schemas.openxmlformats.org/officeDocument/2006/math" xmlns:v="urn:schemas-microsoft-com:vml" xmlns:wp14="http://schemas.microsoft.com/office/word/2010/wordprocessingDrawing" xmlns:wp="http://schemas.openxmlformats.org/drawingml/2006/wordprocessingDrawing" xmlns:w10="urn:schemas-microsoft-com:office:word" xmlns:w="http://schemas.openxmlformats.org/wordprocessingml/2006/main" xmlns:w14="http://schemas.microsoft.com/office/word/2010/wordml" xmlns:w15="http://schemas.microsoft.com/office/word/2012/wordml" xmlns:w16cex="http://schemas.microsoft.com/office/word/2018/wordml/cex" xmlns:w16cid="http://schemas.microsoft.com/office/word/2016/wordml/cid" xmlns:w16="http://schemas.microsoft.com/office/word/2018/wordml" xmlns:w16se="http://schemas.microsoft.com/office/word/2015/wordml/symex" xmlns:wpg="http://schemas.microsoft.com/office/word/2010/wordprocessingGroup" xmlns:wpi="http://schemas.microsoft.com/office/word/2010/wordprocessingInk" xmlns:wne="http://schemas.microsoft.com/office/word/2006/wordml" xmlns:wps="http://schemas.microsoft.com/office/word/2010/wordprocessingShape" mc:Ignorable="w14 w15 w16se w16cid w16 w16cex wp14">
+<w:hdr xmlns:wpc="http://schemas.microsoft.com/office/word/2010/wordprocessingCanvas" xmlns:cx="http://schemas.microsoft.com/office/drawing/2014/chartex" xmlns:cx1="http://schemas.microsoft.com/office/drawing/2015/9/8/chartex" xmlns:cx2="http://schemas.microsoft.com/office/drawing/2015/10/21/chartex" xmlns:cx3="http://schemas.microsoft.com/office/drawing/2016/5/9/chartex" xmlns:cx4="http://schemas.microsoft.com/office/drawing/2016/5/10/chartex" xmlns:cx5="http://schemas.microsoft.com/office/drawing/2016/5/11/chartex" xmlns:cx6="http://schemas.microsoft.com/office/drawing/2016/5/12/chartex" xmlns:cx7="http://schemas.microsoft.com/office/drawing/2016/5/13/chartex" xmlns:cx8="http://schemas.microsoft.com/office/drawing/2016/5/14/chartex" xmlns:mc="http://schemas.openxmlformats.org/markup-compatibility/2006" xmlns:aink="http://schemas.microsoft.com/office/drawing/2016/ink" xmlns:am3d="http://schemas.microsoft.com/office/drawing/2017/model3d" xmlns:o="urn:schemas-microsoft-com:office:office" xmlns:r="http://schemas.openxmlformats.org/officeDocument/2006/relationships" xmlns:m="http://schemas.openxmlformats.org/officeDocument/2006/math" xmlns:v="urn:schemas-microsoft-com:vml" xmlns:wp14="http://schemas.microsoft.com/office/word/2010/wordprocessingDrawing" xmlns:wp="http://schemas.openxmlformats.org/drawingml/2006/wordprocessingDrawing" xmlns:w10="urn:schemas-microsoft-com:office:word" xmlns:w="http://schemas.openxmlformats.org/wordprocessingml/2006/main" xmlns:w14="http://schemas.microsoft.com/office/word/2010/wordml" xmlns:w15="http://schemas.microsoft.com/office/word/2012/wordml" xmlns:w16cex="http://schemas.microsoft.com/office/word/2018/wordml/cex" xmlns:w16cid="http://schemas.microsoft.com/office/word/2016/wordml/cid" xmlns:w16="http://schemas.microsoft.com/office/word/2018/wordml" xmlns:w16sdtdh="http://schemas.microsoft.com/office/word/2020/wordml/sdtdatahash" xmlns:w16se="http://schemas.microsoft.com/office/word/2015/wordml/symex" xmlns:wpg="http://schemas.microsoft.com/office/word/2010/wordprocessingGroup" xmlns:wpi="http://schemas.microsoft.com/office/word/2010/wordprocessingInk" xmlns:wne="http://schemas.microsoft.com/office/word/2006/wordml" xmlns:wps="http://schemas.microsoft.com/office/word/2010/wordprocessingShape" mc:Ignorable="w14 w15 w16se w16cid w16 w16cex w16sdtdh wp14">
   <w:tbl>
     <w:tblPr>
       <w:tblW w:w="8730" w:type="dxa"/>
@@ -950,7 +1544,7 @@
 </file>
 
 <file path=word/numbering.xml><?xml version="1.0" encoding="utf-8"?>
-<w:numbering xmlns:wpc="http://schemas.microsoft.com/office/word/2010/wordprocessingCanvas" xmlns:cx="http://schemas.microsoft.com/office/drawing/2014/chartex" xmlns:cx1="http://schemas.microsoft.com/office/drawing/2015/9/8/chartex" xmlns:cx2="http://schemas.microsoft.com/office/drawing/2015/10/21/chartex" xmlns:cx3="http://schemas.microsoft.com/office/drawing/2016/5/9/chartex" xmlns:cx4="http://schemas.microsoft.com/office/drawing/2016/5/10/chartex" xmlns:cx5="http://schemas.microsoft.com/office/drawing/2016/5/11/chartex" xmlns:cx6="http://schemas.microsoft.com/office/drawing/2016/5/12/chartex" xmlns:cx7="http://schemas.microsoft.com/office/drawing/2016/5/13/chartex" xmlns:cx8="http://schemas.microsoft.com/office/drawing/2016/5/14/chartex" xmlns:mc="http://schemas.openxmlformats.org/markup-compatibility/2006" xmlns:aink="http://schemas.microsoft.com/office/drawing/2016/ink" xmlns:am3d="http://schemas.microsoft.com/office/drawing/2017/model3d" xmlns:o="urn:schemas-microsoft-com:office:office" xmlns:r="http://schemas.openxmlformats.org/officeDocument/2006/relationships" xmlns:m="http://schemas.openxmlformats.org/officeDocument/2006/math" xmlns:v="urn:schemas-microsoft-com:vml" xmlns:wp14="http://schemas.microsoft.com/office/word/2010/wordprocessingDrawing" xmlns:wp="http://schemas.openxmlformats.org/drawingml/2006/wordprocessingDrawing" xmlns:w10="urn:schemas-microsoft-com:office:word" xmlns:w="http://schemas.openxmlformats.org/wordprocessingml/2006/main" xmlns:w14="http://schemas.microsoft.com/office/word/2010/wordml" xmlns:w15="http://schemas.microsoft.com/office/word/2012/wordml" xmlns:w16cex="http://schemas.microsoft.com/office/word/2018/wordml/cex" xmlns:w16cid="http://schemas.microsoft.com/office/word/2016/wordml/cid" xmlns:w16="http://schemas.microsoft.com/office/word/2018/wordml" xmlns:w16se="http://schemas.microsoft.com/office/word/2015/wordml/symex" xmlns:wpg="http://schemas.microsoft.com/office/word/2010/wordprocessingGroup" xmlns:wpi="http://schemas.microsoft.com/office/word/2010/wordprocessingInk" xmlns:wne="http://schemas.microsoft.com/office/word/2006/wordml" xmlns:wps="http://schemas.microsoft.com/office/word/2010/wordprocessingShape" mc:Ignorable="w14 w15 w16se w16cid w16 w16cex wp14">
+<w:numbering xmlns:wpc="http://schemas.microsoft.com/office/word/2010/wordprocessingCanvas" xmlns:cx="http://schemas.microsoft.com/office/drawing/2014/chartex" xmlns:cx1="http://schemas.microsoft.com/office/drawing/2015/9/8/chartex" xmlns:cx2="http://schemas.microsoft.com/office/drawing/2015/10/21/chartex" xmlns:cx3="http://schemas.microsoft.com/office/drawing/2016/5/9/chartex" xmlns:cx4="http://schemas.microsoft.com/office/drawing/2016/5/10/chartex" xmlns:cx5="http://schemas.microsoft.com/office/drawing/2016/5/11/chartex" xmlns:cx6="http://schemas.microsoft.com/office/drawing/2016/5/12/chartex" xmlns:cx7="http://schemas.microsoft.com/office/drawing/2016/5/13/chartex" xmlns:cx8="http://schemas.microsoft.com/office/drawing/2016/5/14/chartex" xmlns:mc="http://schemas.openxmlformats.org/markup-compatibility/2006" xmlns:aink="http://schemas.microsoft.com/office/drawing/2016/ink" xmlns:am3d="http://schemas.microsoft.com/office/drawing/2017/model3d" xmlns:o="urn:schemas-microsoft-com:office:office" xmlns:r="http://schemas.openxmlformats.org/officeDocument/2006/relationships" xmlns:m="http://schemas.openxmlformats.org/officeDocument/2006/math" xmlns:v="urn:schemas-microsoft-com:vml" xmlns:wp14="http://schemas.microsoft.com/office/word/2010/wordprocessingDrawing" xmlns:wp="http://schemas.openxmlformats.org/drawingml/2006/wordprocessingDrawing" xmlns:w10="urn:schemas-microsoft-com:office:word" xmlns:w="http://schemas.openxmlformats.org/wordprocessingml/2006/main" xmlns:w14="http://schemas.microsoft.com/office/word/2010/wordml" xmlns:w15="http://schemas.microsoft.com/office/word/2012/wordml" xmlns:w16cex="http://schemas.microsoft.com/office/word/2018/wordml/cex" xmlns:w16cid="http://schemas.microsoft.com/office/word/2016/wordml/cid" xmlns:w16="http://schemas.microsoft.com/office/word/2018/wordml" xmlns:w16sdtdh="http://schemas.microsoft.com/office/word/2020/wordml/sdtdatahash" xmlns:w16se="http://schemas.microsoft.com/office/word/2015/wordml/symex" xmlns:wpg="http://schemas.microsoft.com/office/word/2010/wordprocessingGroup" xmlns:wpi="http://schemas.microsoft.com/office/word/2010/wordprocessingInk" xmlns:wne="http://schemas.microsoft.com/office/word/2006/wordml" xmlns:wps="http://schemas.microsoft.com/office/word/2010/wordprocessingShape" mc:Ignorable="w14 w15 w16se w16cid w16 w16cex w16sdtdh wp14">
   <w:abstractNum w:abstractNumId="0" w15:restartNumberingAfterBreak="0">
     <w:nsid w:val="227C2D57"/>
     <w:multiLevelType w:val="hybridMultilevel"/>
@@ -1487,7 +2081,7 @@
 </file>
 
 <file path=word/styles.xml><?xml version="1.0" encoding="utf-8"?>
-<w:styles xmlns:mc="http://schemas.openxmlformats.org/markup-compatibility/2006" xmlns:r="http://schemas.openxmlformats.org/officeDocument/2006/relationships" xmlns:w="http://schemas.openxmlformats.org/wordprocessingml/2006/main" xmlns:w14="http://schemas.microsoft.com/office/word/2010/wordml" xmlns:w15="http://schemas.microsoft.com/office/word/2012/wordml" xmlns:w16cex="http://schemas.microsoft.com/office/word/2018/wordml/cex" xmlns:w16cid="http://schemas.microsoft.com/office/word/2016/wordml/cid" xmlns:w16="http://schemas.microsoft.com/office/word/2018/wordml" xmlns:w16se="http://schemas.microsoft.com/office/word/2015/wordml/symex" mc:Ignorable="w14 w15 w16se w16cid w16 w16cex">
+<w:styles xmlns:mc="http://schemas.openxmlformats.org/markup-compatibility/2006" xmlns:r="http://schemas.openxmlformats.org/officeDocument/2006/relationships" xmlns:w="http://schemas.openxmlformats.org/wordprocessingml/2006/main" xmlns:w14="http://schemas.microsoft.com/office/word/2010/wordml" xmlns:w15="http://schemas.microsoft.com/office/word/2012/wordml" xmlns:w16cex="http://schemas.microsoft.com/office/word/2018/wordml/cex" xmlns:w16cid="http://schemas.microsoft.com/office/word/2016/wordml/cid" xmlns:w16="http://schemas.microsoft.com/office/word/2018/wordml" xmlns:w16sdtdh="http://schemas.microsoft.com/office/word/2020/wordml/sdtdatahash" xmlns:w16se="http://schemas.microsoft.com/office/word/2015/wordml/symex" mc:Ignorable="w14 w15 w16se w16cid w16 w16cex w16sdtdh">
   <w:docDefaults>
     <w:rPrDefault>
       <w:rPr>
@@ -2078,6 +2672,260 @@
 </w:styles>
 </file>
 
+<file path=word/ink/ink1.xml><?xml version="1.0" encoding="utf-8"?>
+<inkml:ink xmlns:inkml="http://www.w3.org/2003/InkML">
+  <inkml:definitions>
+    <inkml:context xml:id="ctx0">
+      <inkml:inkSource xml:id="inkSrc0">
+        <inkml:traceFormat>
+          <inkml:channel name="X" type="integer" min="-2.14748E9" max="2.14748E9" units="cm"/>
+          <inkml:channel name="Y" type="integer" min="-2.14748E9" max="2.14748E9" units="cm"/>
+          <inkml:channel name="F" type="integer" max="32767" units="dev"/>
+        </inkml:traceFormat>
+        <inkml:channelProperties>
+          <inkml:channelProperty channel="X" name="resolution" value="1000" units="1/cm"/>
+          <inkml:channelProperty channel="Y" name="resolution" value="1000" units="1/cm"/>
+          <inkml:channelProperty channel="F" name="resolution" value="0" units="1/dev"/>
+        </inkml:channelProperties>
+      </inkml:inkSource>
+      <inkml:timestamp xml:id="ts0" timeString="2021-11-29T06:45:35.761"/>
+    </inkml:context>
+    <inkml:brush xml:id="br0">
+      <inkml:brushProperty name="width" value="0.05" units="cm"/>
+      <inkml:brushProperty name="height" value="0.05" units="cm"/>
+      <inkml:brushProperty name="color" value="#E71224"/>
+    </inkml:brush>
+  </inkml:definitions>
+  <inkml:trace contextRef="#ctx0" brushRef="#br0">1 0 24575</inkml:trace>
+</inkml:ink>
+</file>
+
+<file path=word/ink/ink2.xml><?xml version="1.0" encoding="utf-8"?>
+<inkml:ink xmlns:inkml="http://www.w3.org/2003/InkML">
+  <inkml:definitions>
+    <inkml:context xml:id="ctx0">
+      <inkml:inkSource xml:id="inkSrc0">
+        <inkml:traceFormat>
+          <inkml:channel name="X" type="integer" min="-2.14748E9" max="2.14748E9" units="cm"/>
+          <inkml:channel name="Y" type="integer" min="-2.14748E9" max="2.14748E9" units="cm"/>
+          <inkml:channel name="F" type="integer" max="32767" units="dev"/>
+        </inkml:traceFormat>
+        <inkml:channelProperties>
+          <inkml:channelProperty channel="X" name="resolution" value="1000" units="1/cm"/>
+          <inkml:channelProperty channel="Y" name="resolution" value="1000" units="1/cm"/>
+          <inkml:channelProperty channel="F" name="resolution" value="0" units="1/dev"/>
+        </inkml:channelProperties>
+      </inkml:inkSource>
+      <inkml:timestamp xml:id="ts0" timeString="2021-11-29T06:45:31.837"/>
+    </inkml:context>
+    <inkml:brush xml:id="br0">
+      <inkml:brushProperty name="width" value="0.05" units="cm"/>
+      <inkml:brushProperty name="height" value="0.05" units="cm"/>
+      <inkml:brushProperty name="color" value="#E71224"/>
+    </inkml:brush>
+  </inkml:definitions>
+  <inkml:trace contextRef="#ctx0" brushRef="#br0">1 1 24575,'63'-1'0,"69"3"0,-73 6 0,-38-4 0,40 2 0,-44-6 0,0 1 0,0 0 0,27 7 0,-22-4 0,-1-1 0,39 0 0,-34-2 0,32 5 0,-34-3 0,45-1 0,-3 0 0,-65-2 0,0 0 0,0 0 0,0-1 0,0 2 0,0-1 0,0 0 0,0 0 0,0 0 0,0 0 0,0 1 0,-1-1 0,1 0 0,0 1 0,0-1 0,0 1 0,0-1 0,0 1 0,0-1 0,-1 1 0,1 0 0,0-1 0,0 1 0,-1 0 0,1 0 0,-1-1 0,1 1 0,0 0 0,-1 0 0,0 0 0,1 0 0,-1 0 0,1 0 0,-1 0 0,0 0 0,0 0 0,0 0 0,1 0 0,-1 0 0,0 0 0,0 0 0,0 0 0,-1 0 0,1 0 0,0 0 0,0-1 0,0 1 0,-1 0 0,0 2 0,-2 6 0,-2-1 0,1 1 0,-1-1 0,-8 11 0,2-3 0,-4 10 0,-50 79 0,60-97 0,0 1 0,0 0 0,-4 14 0,5-15 0,1 0 0,-1 0 0,0 0 0,-10 14 0,2-5 0,1 1 0,0 0 0,1 0 0,1 1 0,-8 26 0,-15 30 0,18-47 0,-32 70 0,41-85 0,0 1 0,1 0 0,1-1 0,0 1 0,-1 23 0,2-21 0,-1 0 0,-1 0 0,0 0 0,-1 0 0,-1-1 0,-10 20 0,2-3 0,-2 5 0,5-13 0,-12 37 0,17-43 0,-1 0 0,-17 31 0,-5 12 0,17-1-1365,9-49-5461</inkml:trace>
+</inkml:ink>
+</file>
+
+<file path=word/ink/ink3.xml><?xml version="1.0" encoding="utf-8"?>
+<inkml:ink xmlns:inkml="http://www.w3.org/2003/InkML">
+  <inkml:definitions>
+    <inkml:context xml:id="ctx0">
+      <inkml:inkSource xml:id="inkSrc0">
+        <inkml:traceFormat>
+          <inkml:channel name="X" type="integer" min="-2.14748E9" max="2.14748E9" units="cm"/>
+          <inkml:channel name="Y" type="integer" min="-2.14748E9" max="2.14748E9" units="cm"/>
+          <inkml:channel name="F" type="integer" max="32767" units="dev"/>
+        </inkml:traceFormat>
+        <inkml:channelProperties>
+          <inkml:channelProperty channel="X" name="resolution" value="1000" units="1/cm"/>
+          <inkml:channelProperty channel="Y" name="resolution" value="1000" units="1/cm"/>
+          <inkml:channelProperty channel="F" name="resolution" value="0" units="1/dev"/>
+        </inkml:channelProperties>
+      </inkml:inkSource>
+      <inkml:timestamp xml:id="ts0" timeString="2021-11-29T06:45:28.139"/>
+    </inkml:context>
+    <inkml:brush xml:id="br0">
+      <inkml:brushProperty name="width" value="0.05" units="cm"/>
+      <inkml:brushProperty name="height" value="0.05" units="cm"/>
+      <inkml:brushProperty name="color" value="#E71224"/>
+    </inkml:brush>
+  </inkml:definitions>
+  <inkml:trace contextRef="#ctx0" brushRef="#br0">535 7 24575,'1'16'0,"0"-1"0,2 0 0,0 1 0,7 21 0,-5-21 0,-1-1 0,-1 1 0,0 0 0,1 17 0,-4-9 0,-2 111 0,0-125 0,0 0 0,-1 1 0,0-1 0,-1 0 0,0-1 0,0 1 0,-10 14 0,9-16 0,0 1 0,0 0 0,1 0 0,1 0 0,-1 0 0,1 1 0,1-1 0,-3 19 0,4-15 0,0-4 0,1 0 0,0 0 0,0 0 0,3 13 0,-3-20 0,0 0 0,1 0 0,-1 0 0,1-1 0,0 1 0,-1 0 0,1-1 0,0 1 0,0 0 0,0-1 0,1 1 0,-1-1 0,0 0 0,0 1 0,1-1 0,-1 0 0,1 0 0,-1 1 0,1-1 0,-1-1 0,1 1 0,0 0 0,-1 0 0,1 0 0,0-1 0,3 1 0,7 1 0,-1-1 0,23-1 0,-26-1 0,-1 0 0,1 1 0,-1 1 0,0-1 0,1 1 0,-1 0 0,0 1 0,0 0 0,13 5 0,10 6 0,-25-12 0,0 1 0,0 0 0,0 0 0,0 0 0,0 1 0,-1 0 0,1 0 0,-1 0 0,0 0 0,0 1 0,0 0 0,0 0 0,6 8 0,12 21 0,-18-29 0,0 1 0,0 1 0,0-1 0,-1 0 0,0 1 0,0 0 0,0 0 0,-1 0 0,0 0 0,0 0 0,-1 0 0,2 10 0,-2-5 0,-1-1 0,0 1 0,-1 0 0,0-1 0,0 1 0,-6 19 0,5-26 0,1 0 0,-1 0 0,0 0 0,0 0 0,-1-1 0,1 1 0,-1-1 0,1 1 0,-1-1 0,0 0 0,0 0 0,-1-1 0,1 1 0,0 0 0,-1-1 0,0 0 0,0 0 0,1 0 0,-1-1 0,-5 2 0,-116 49 0,120-50 0,1 0 0,-1 1 0,0-1 0,-8 7 0,9-6 0,0 0 0,-1 0 0,1-1 0,-1 1 0,-9 2 0,-12 4 0,1 1 0,0 1 0,1 1 0,-27 19 0,-33 16 0,78-44 0,-1 0 0,0 0 0,0 0 0,0-1 0,-1 0 0,1-1 0,0 1 0,-13-1 0,16-1 0,1 0 0,-1-1 0,0 1 0,0-1 0,0 0 0,0 0 0,1-1 0,-1 1 0,1-1 0,-1 0 0,1 0 0,0 0 0,-1 0 0,1 0 0,0-1 0,0 1 0,1-1 0,-5-4 0,-14-23 0,17 24 0,-1-1 0,1 1 0,-1 0 0,-1 0 0,1 1 0,-13-10 0,11 9 0,0 0 0,1 0 0,-1-1 0,1 0 0,-10-15 0,9 13 0,1 1 0,-1-1 0,-15-13 0,2 7-1365,11 8-5461</inkml:trace>
+  <inkml:trace contextRef="#ctx0" brushRef="#br0" timeOffset="646.84">571 25 24575,'811'0'0,"-802"0"-170,1-1-1,-1 0 0,0-1 1,0 0-1,0 0 0,0-1 1,13-5-1,-12 2-6655</inkml:trace>
+</inkml:ink>
+</file>
+
+<file path=word/ink/ink4.xml><?xml version="1.0" encoding="utf-8"?>
+<inkml:ink xmlns:inkml="http://www.w3.org/2003/InkML">
+  <inkml:definitions>
+    <inkml:context xml:id="ctx0">
+      <inkml:inkSource xml:id="inkSrc0">
+        <inkml:traceFormat>
+          <inkml:channel name="X" type="integer" min="-2.14748E9" max="2.14748E9" units="cm"/>
+          <inkml:channel name="Y" type="integer" min="-2.14748E9" max="2.14748E9" units="cm"/>
+          <inkml:channel name="F" type="integer" max="32767" units="dev"/>
+        </inkml:traceFormat>
+        <inkml:channelProperties>
+          <inkml:channelProperty channel="X" name="resolution" value="1000" units="1/cm"/>
+          <inkml:channelProperty channel="Y" name="resolution" value="1000" units="1/cm"/>
+          <inkml:channelProperty channel="F" name="resolution" value="0" units="1/dev"/>
+        </inkml:channelProperties>
+      </inkml:inkSource>
+      <inkml:timestamp xml:id="ts0" timeString="2021-11-29T06:45:29.918"/>
+    </inkml:context>
+    <inkml:brush xml:id="br0">
+      <inkml:brushProperty name="width" value="0.05" units="cm"/>
+      <inkml:brushProperty name="height" value="0.05" units="cm"/>
+      <inkml:brushProperty name="color" value="#E71224"/>
+    </inkml:brush>
+  </inkml:definitions>
+  <inkml:trace contextRef="#ctx0" brushRef="#br0">512 0 24575,'-1'3'0,"0"0"0,0 0 0,0 0 0,0 0 0,0 0 0,-1 0 0,0 0 0,-2 4 0,-4 6 0,-20 36 0,21-40 0,1 1 0,0 1 0,1-1 0,-7 19 0,7-18 0,0 1 0,-1-1 0,0 0 0,0 0 0,-13 15 0,8-12 0,-15 29 0,10-14 0,-28 40 0,24-41 0,-9 21 0,17-28 0,-17 24 0,15-25 0,2 1 0,0 1 0,2 0 0,0 0 0,1 1 0,-6 27 0,-18 45 0,22-68 0,0 0 0,2 0 0,1 1 0,1 0 0,2 1 0,-4 47 0,1 1 0,4-52 0,0 31 0,4-51 0,0 3 0,0 0 0,0 0 0,1 0 0,0 0 0,3 15 0,-3-21 0,0 0 0,0 1 0,0-1 0,1 0 0,-1 0 0,1 0 0,-1 0 0,1 0 0,-1-1 0,1 1 0,0 0 0,0-1 0,0 1 0,0-1 0,0 0 0,0 0 0,0 0 0,0 0 0,1 0 0,-1 0 0,0 0 0,1-1 0,-1 1 0,3-1 0,89 13 0,-65-9 0,-1-1 0,1-2 0,39-2 0,-16 0 0,-49 1 0,0 0 0,1 0 0,-1 0 0,0 0 0,0-1 0,0 1 0,1-1 0,-1 0 0,0 0 0,0 0 0,0-1 0,0 1 0,0-1 0,-1 1 0,5-4 0,-5 2 0,0 1 0,0-1 0,0 1 0,-1-1 0,1 0 0,-1 0 0,0 0 0,0 0 0,0 0 0,0 0 0,0 0 0,0 0 0,-1 0 0,0 0 0,0 0 0,0-4 0,0-50 0,-1 37 0,1 0 0,0-1 0,2 1 0,5-28 0,2 9 0,6-56 0,-14 90-76,-1 0 1,0 0-1,0 0 0,0 0 0,-1 0 0,0 0 0,0 0 0,0 0 1,-1 0-1,1 0 0,-1 0 0,0 1 0,-1-1 0,1 1 1,-1-1-1,0 1 0,-4-6 0,-2 2-6750</inkml:trace>
+</inkml:ink>
+</file>
+
+<file path=word/ink/ink5.xml><?xml version="1.0" encoding="utf-8"?>
+<inkml:ink xmlns:inkml="http://www.w3.org/2003/InkML">
+  <inkml:definitions>
+    <inkml:context xml:id="ctx0">
+      <inkml:inkSource xml:id="inkSrc0">
+        <inkml:traceFormat>
+          <inkml:channel name="X" type="integer" min="-2.14748E9" max="2.14748E9" units="cm"/>
+          <inkml:channel name="Y" type="integer" min="-2.14748E9" max="2.14748E9" units="cm"/>
+          <inkml:channel name="F" type="integer" max="32767" units="dev"/>
+        </inkml:traceFormat>
+        <inkml:channelProperties>
+          <inkml:channelProperty channel="X" name="resolution" value="1000" units="1/cm"/>
+          <inkml:channelProperty channel="Y" name="resolution" value="1000" units="1/cm"/>
+          <inkml:channelProperty channel="F" name="resolution" value="0" units="1/dev"/>
+        </inkml:channelProperties>
+      </inkml:inkSource>
+      <inkml:timestamp xml:id="ts0" timeString="2021-11-29T06:45:25.602"/>
+    </inkml:context>
+    <inkml:brush xml:id="br0">
+      <inkml:brushProperty name="width" value="0.05" units="cm"/>
+      <inkml:brushProperty name="height" value="0.05" units="cm"/>
+      <inkml:brushProperty name="color" value="#E71224"/>
+    </inkml:brush>
+  </inkml:definitions>
+  <inkml:trace contextRef="#ctx0" brushRef="#br0">407 0 24575,'1'57'0,"1"-31"0,-2 0 0,0 0 0,-7 35 0,5-52 0,-1 0 0,-1 0 0,0-1 0,0 1 0,0-1 0,-1 0 0,-1 0 0,1 0 0,-1-1 0,0 0 0,-8 7 0,-6 8 0,-1 13 0,3-4 0,2-10 0,6-10 0,1 1 0,0 0 0,1 1 0,1 0 0,-1 0 0,2 0 0,-7 21 0,9-23 0,0 0 0,0 0 0,-9 14 0,8-14 0,-1 0 0,-6 22 0,7-20 0,0-1 0,0 1 0,-10 14 0,-11 28 0,20-41 0,-1-1 0,0 1 0,0-2 0,-13 17 0,-6 9 0,21-30 0,3-6 0,0 1 0,1-1 0,0 1 0,-1-1 0,1 1 0,0 0 0,-1 4 0,2-6 0,0-1 0,0 1 0,0 0 0,0 0 0,0-1 0,0 1 0,0 0 0,1 0 0,-1-1 0,0 1 0,1 0 0,-1-1 0,0 1 0,1 0 0,-1-1 0,1 1 0,-1-1 0,1 1 0,-1-1 0,1 1 0,-1-1 0,1 1 0,0-1 0,-1 1 0,1-1 0,0 0 0,-1 1 0,1-1 0,0 0 0,-1 0 0,1 1 0,0-1 0,0 0 0,-1 0 0,2 0 0,60 9 0,-19-4 0,9 1 0,0-3 0,74-4 0,-37-1 0,369 2-1365,-443 0-5461</inkml:trace>
+  <inkml:trace contextRef="#ctx0" brushRef="#br0" timeOffset="792.65">635 355 24575,'-2'25'0,"-6"39"0,4-38 0,-1 36 0,5-45 0,0 6 0,-1-1 0,0 1 0,-6 23 0,3-24 0,1 1 0,1 22 0,1-27 0,0-1 0,0 1 0,-2-1 0,-8 29 0,-3 8 0,10-37 0,0-1 0,-12 29 0,11-32 0,0 1 0,1-1 0,-3 21 0,2-6 0,-4 13 0,3 0 0,2 1 0,0 57 0,3-83 0,-1 0 0,0 0 0,-1 1 0,-10 28 0,-1 5 0,9-33 0,0 0 0,-9 18 0,8-23 0,1 0 0,1 1 0,0 0 0,-5 27 0,6-23 0,0 0 0,-1 1 0,-1-1 0,-1-1 0,-15 32 0,1 4-1365,15-42-5461</inkml:trace>
+</inkml:ink>
+</file>
+
+<file path=word/ink/ink6.xml><?xml version="1.0" encoding="utf-8"?>
+<inkml:ink xmlns:inkml="http://www.w3.org/2003/InkML">
+  <inkml:definitions>
+    <inkml:context xml:id="ctx0">
+      <inkml:inkSource xml:id="inkSrc0">
+        <inkml:traceFormat>
+          <inkml:channel name="X" type="integer" min="-2.14748E9" max="2.14748E9" units="cm"/>
+          <inkml:channel name="Y" type="integer" min="-2.14748E9" max="2.14748E9" units="cm"/>
+          <inkml:channel name="F" type="integer" max="32767" units="dev"/>
+        </inkml:traceFormat>
+        <inkml:channelProperties>
+          <inkml:channelProperty channel="X" name="resolution" value="1000" units="1/cm"/>
+          <inkml:channelProperty channel="Y" name="resolution" value="1000" units="1/cm"/>
+          <inkml:channelProperty channel="F" name="resolution" value="0" units="1/dev"/>
+        </inkml:channelProperties>
+      </inkml:inkSource>
+      <inkml:timestamp xml:id="ts0" timeString="2021-11-29T06:45:23.634"/>
+    </inkml:context>
+    <inkml:brush xml:id="br0">
+      <inkml:brushProperty name="width" value="0.05" units="cm"/>
+      <inkml:brushProperty name="height" value="0.05" units="cm"/>
+      <inkml:brushProperty name="color" value="#E71224"/>
+    </inkml:brush>
+  </inkml:definitions>
+  <inkml:trace contextRef="#ctx0" brushRef="#br0">192 0 24575,'53'49'0,"15"16"0,-60-55 0,0 0 0,-1 0 0,-1 1 0,1 0 0,7 20 0,-6-15 0,5 10 0,-7-14 0,0 0 0,-1 0 0,0 0 0,-1 1 0,5 22 0,-7-26 0,-1 0 0,0 0 0,-1 0 0,0 0 0,0 0 0,-1 0 0,-1 0 0,1 0 0,-1 0 0,0 0 0,-1-1 0,0 1 0,-1-1 0,0 0 0,-5 9 0,-1 1 0,6-11 0,0 0 0,0 0 0,-1-1 0,0 1 0,0-1 0,0 0 0,-9 7 0,6-6 0,-1-1 0,1 1 0,0 0 0,0 0 0,1 1 0,-11 14 0,12-14 0,1-2 0,-1 1 0,-1-1 0,1 1 0,-8 4 0,7-5 0,-1 0 0,1 1 0,1 0 0,-8 9 0,-5 7 0,15-19 0,0 1 0,0 0 0,0 0 0,0 0 0,-2 6 0,6-11 0,0 0 0,0 1 0,0-1 0,0 1 0,1-1 0,-1 0 0,0 1 0,0-1 0,0 0 0,0 1 0,1-1 0,-1 0 0,0 1 0,0-1 0,1 0 0,-1 0 0,0 1 0,0-1 0,1 0 0,-1 0 0,0 0 0,1 1 0,-1-1 0,0 0 0,1 0 0,-1 0 0,1 0 0,-1 0 0,0 0 0,1 0 0,-1 0 0,0 0 0,1 0 0,-1 0 0,1 0 0,-1 0 0,0 0 0,1 0 0,19 1 0,-18-1 0,637-2 0,-637 2 0,0 0 0,1 0 0,-1 0 0,0 0 0,0 0 0,0 1 0,1-1 0,-1 1 0,0-1 0,0 1 0,0 0 0,0 0 0,0 0 0,0 0 0,0 0 0,0 0 0,0 1 0,-1-1 0,1 0 0,2 4 0,-2-2 0,0 1 0,-1-1 0,1 1 0,-1-1 0,0 1 0,0 0 0,-1-1 0,1 1 0,-1 0 0,0 0 0,0 6 0,0 14 0,-1-1 0,0 0 0,-2 1 0,-1-1 0,-11 37 0,12-54 0,0 0 0,0 0 0,0-1 0,-1 1 0,-5 6 0,4-7 0,1 1 0,0 0 0,1 0 0,-4 7 0,4-8 0,0 0 0,0 0 0,0-1 0,0 1 0,-1-1 0,1 1 0,-1-1 0,0 0 0,-10 6 0,-47 28 0,28-18 0,-37 25 0,62-40 0,-1 0 0,1-1 0,-1 0 0,-12 3 0,11-4 0,1 0 0,-1 1 0,1 0 0,-9 7 0,-79 41 0,84-45 0,-1 0 0,-22 7 0,20-8 0,-28 13 0,-34 25 0,69-40 0,-1 1 0,1-2 0,-1 1 0,0-1 0,-13 2 0,-26 8 0,42-10-341,-1-1 0,-1 1-1,-11 0 1,6-1-6485</inkml:trace>
+</inkml:ink>
+</file>
+
+<file path=word/ink/ink7.xml><?xml version="1.0" encoding="utf-8"?>
+<inkml:ink xmlns:inkml="http://www.w3.org/2003/InkML">
+  <inkml:definitions>
+    <inkml:context xml:id="ctx0">
+      <inkml:inkSource xml:id="inkSrc0">
+        <inkml:traceFormat>
+          <inkml:channel name="X" type="integer" min="-2.14748E9" max="2.14748E9" units="cm"/>
+          <inkml:channel name="Y" type="integer" min="-2.14748E9" max="2.14748E9" units="cm"/>
+          <inkml:channel name="F" type="integer" max="32767" units="dev"/>
+        </inkml:traceFormat>
+        <inkml:channelProperties>
+          <inkml:channelProperty channel="X" name="resolution" value="1000" units="1/cm"/>
+          <inkml:channelProperty channel="Y" name="resolution" value="1000" units="1/cm"/>
+          <inkml:channelProperty channel="F" name="resolution" value="0" units="1/dev"/>
+        </inkml:channelProperties>
+      </inkml:inkSource>
+      <inkml:timestamp xml:id="ts0" timeString="2021-11-29T06:45:21.163"/>
+    </inkml:context>
+    <inkml:brush xml:id="br0">
+      <inkml:brushProperty name="width" value="0.05" units="cm"/>
+      <inkml:brushProperty name="height" value="0.05" units="cm"/>
+      <inkml:brushProperty name="color" value="#E71224"/>
+    </inkml:brush>
+  </inkml:definitions>
+  <inkml:trace contextRef="#ctx0" brushRef="#br0">290 0 24575,'24'1'0,"0"2"0,0 0 0,26 8 0,-23-4 0,54 4 0,-73-10 0,0 0 0,1 0 0,-1 1 0,0 0 0,0 0 0,0 1 0,9 4 0,2 4 0,27 18 0,-23-14 0,-9-6 0,-10-7 0,-1 0 0,1-1 0,-1 1 0,0 1 0,0-1 0,1 0 0,-2 1 0,1 0 0,0-1 0,-1 1 0,1 0 0,-1 0 0,0 1 0,0-1 0,0 0 0,0 1 0,-1-1 0,3 8 0,11 53 0,-9-43 0,-1 1 0,-1-1 0,3 44 0,-7-50 0,-4 103 0,3-100 0,-2 1 0,0-1 0,-1 0 0,-8 23 0,7-29 0,0-1 0,-1 0 0,0 0 0,-1 0 0,0-1 0,-1 0 0,-15 16 0,7-12 0,1 0 0,-2-2 0,-33 21 0,22-15 0,20-13 0,0 1 0,-1-1 0,0 0 0,0-1 0,-13 4 0,-1 0 0,1 1 0,-1 1 0,-28 17 0,7-3 0,21-14 0,-42 14 0,-8 2 0,68-23 0,1 0 0,-1 0 0,1 0 0,0 0 0,0 1 0,0 0 0,-4 5 0,-20 17 0,6-12 0,12-9 0,1 1 0,-1 0 0,2 0 0,-1 1 0,1 0 0,0 1 0,0 0 0,-7 11 0,14-19 0,1 0 0,0 1 0,0-1 0,-1 0 0,1 1 0,0-1 0,0 1 0,0-1 0,0 0 0,-1 1 0,1-1 0,0 1 0,0-1 0,0 1 0,0-1 0,0 1 0,0-1 0,0 0 0,0 1 0,0-1 0,0 1 0,0-1 0,1 1 0,-1-1 0,0 0 0,0 1 0,0-1 0,0 1 0,1 0 0,13 5 0,23-3 0,-34-3 0,14 0 0,16 1 0,1-2 0,0-1 0,36-8 0,35-7 0,-74 12 0,0 1 0,0 2 0,0 2 0,32 2 0,8 0 0,-29-2 0,79-11 0,-65 5 0,1 2 0,76 5 0,-41 1 0,60-11-684,5-1-37,-38 1 729,-6 0-106,-77 9-241,-2 1 354,1-2 1,55-9-1,-30 1 939,-36 6-1137,-1-1 0,37-11-1,-48 11-6623</inkml:trace>
+</inkml:ink>
+</file>
+
+<file path=word/ink/ink8.xml><?xml version="1.0" encoding="utf-8"?>
+<inkml:ink xmlns:inkml="http://www.w3.org/2003/InkML">
+  <inkml:definitions>
+    <inkml:context xml:id="ctx0">
+      <inkml:inkSource xml:id="inkSrc0">
+        <inkml:traceFormat>
+          <inkml:channel name="X" type="integer" min="-2.14748E9" max="2.14748E9" units="cm"/>
+          <inkml:channel name="Y" type="integer" min="-2.14748E9" max="2.14748E9" units="cm"/>
+          <inkml:channel name="F" type="integer" max="32767" units="dev"/>
+        </inkml:traceFormat>
+        <inkml:channelProperties>
+          <inkml:channelProperty channel="X" name="resolution" value="1000" units="1/cm"/>
+          <inkml:channelProperty channel="Y" name="resolution" value="1000" units="1/cm"/>
+          <inkml:channelProperty channel="F" name="resolution" value="0" units="1/dev"/>
+        </inkml:channelProperties>
+      </inkml:inkSource>
+      <inkml:timestamp xml:id="ts0" timeString="2021-11-29T06:45:18.748"/>
+    </inkml:context>
+    <inkml:brush xml:id="br0">
+      <inkml:brushProperty name="width" value="0.05" units="cm"/>
+      <inkml:brushProperty name="height" value="0.05" units="cm"/>
+      <inkml:brushProperty name="color" value="#E71224"/>
+    </inkml:brush>
+  </inkml:definitions>
+  <inkml:trace contextRef="#ctx0" brushRef="#br0">313 0 24575,'0'24'0,"0"1"0,0 0 0,-2 0 0,-7 42 0,-10 39 0,-33 151 0,47-233 0,-2 6 0,2 0 0,1 1 0,0 31 0,4-52 0,0 0 0,0 1 0,-1-1 0,0 1 0,-1-1 0,0 0 0,-1 0 0,0 0 0,-8 16 0,-23 71 0,26-80 0,2 0 0,0 1 0,1 0 0,-4 23 0,4-14 0,1-14 0,0 0 0,-10 22 0,8-23 0,1 0 0,1 0 0,-4 15 0,3-2 0,-1-1 0,0 0 0,-17 38 0,20-54 63,0-1-1,1 1 1,0-1-1,-1 12 1,-5 17-1741,5-25-5148</inkml:trace>
+</inkml:ink>
+</file>
+
+<file path=word/ink/ink9.xml><?xml version="1.0" encoding="utf-8"?>
+<inkml:ink xmlns:inkml="http://www.w3.org/2003/InkML">
+  <inkml:definitions>
+    <inkml:context xml:id="ctx0">
+      <inkml:inkSource xml:id="inkSrc0">
+        <inkml:traceFormat>
+          <inkml:channel name="X" type="integer" min="-2.14748E9" max="2.14748E9" units="cm"/>
+          <inkml:channel name="Y" type="integer" min="-2.14748E9" max="2.14748E9" units="cm"/>
+          <inkml:channel name="F" type="integer" max="32767" units="dev"/>
+        </inkml:traceFormat>
+        <inkml:channelProperties>
+          <inkml:channelProperty channel="X" name="resolution" value="1000" units="1/cm"/>
+          <inkml:channelProperty channel="Y" name="resolution" value="1000" units="1/cm"/>
+          <inkml:channelProperty channel="F" name="resolution" value="0" units="1/dev"/>
+        </inkml:channelProperties>
+      </inkml:inkSource>
+      <inkml:timestamp xml:id="ts0" timeString="2021-11-29T06:45:16.998"/>
+    </inkml:context>
+    <inkml:brush xml:id="br0">
+      <inkml:brushProperty name="width" value="0.05" units="cm"/>
+      <inkml:brushProperty name="height" value="0.05" units="cm"/>
+      <inkml:brushProperty name="color" value="#E71224"/>
+    </inkml:brush>
+  </inkml:definitions>
+  <inkml:trace contextRef="#ctx0" brushRef="#br0">93 317 24575,'0'11'0,"0"0"0,-1 0 0,0 0 0,0 0 0,-1 0 0,-1-1 0,1 1 0,-9 19 0,6-18 0,1 0 0,1 0 0,0 1 0,-2 18 0,-2 10 0,-5 11 0,3-20 0,2-1 0,2 2 0,-3 59 0,9 402 0,0-479 0,2 1 0,0-1 0,1 0 0,0-1 0,1 1 0,1-1 0,0 0 0,1 0 0,10 15 0,-5-10 0,20 21 0,-2-2 0,-27-33 0,1-1 0,1 0 0,-1 0 0,1 0 0,-1 0 0,8 4 0,-6-5 0,-1 0 0,0 1 0,0 0 0,-1 0 0,1 0 0,5 7 0,16 22 0,35 35 0,-45-52 0,-9-8 0,1 0 0,-1 0 0,2-1 0,-1 0 0,1-1 0,0 0 0,0 0 0,1-1 0,-1 0 0,1-1 0,1 0 0,13 3 0,5 0 0,-10-2 0,0 0 0,0-2 0,36 2 0,-29-5 0,-10 1 0,-1 0 0,0-2 0,0 0 0,1 0 0,-1-2 0,0 1 0,0-2 0,27-10 0,-6 1 0,-28 10 0,0 1 0,0-1 0,14-7 0,-4-2 0,24-21 0,-6 4 0,-2 8 0,-28 17 0,1 0 0,-1 0 0,0 0 0,0 0 0,0-1 0,0 0 0,8-11 0,91-101 0,-73 85 0,-1-1 0,35-52 0,-24 33 0,-18 24 0,-19 21 0,0 0 0,-1-1 0,0 0 0,4-11 0,12-22 0,-12 28 0,0 0 0,-1-1 0,-1 0 0,-1 0 0,0-1 0,0 0 0,-2 1 0,3-19 0,-2-11 0,-1-66 0,-3 105 0,0-28 0,0 6 0,-5-49 0,4 66 0,-1 1 0,-1-1 0,0 1 0,0-1 0,-1 1 0,0 0 0,0 1 0,-10-15 0,-7-11 0,16 25 0,0 0 0,-1 0 0,0 1 0,-1 0 0,-8-9 0,-29-25 0,24 21 0,-2 1 0,-25-18 0,9 8 0,27 21 0,-1 0 0,1 0 0,-18-8 0,-15-8 0,-44-32 0,76 49 0,-41-21 0,38 21 0,-29-17 0,26 11 0,-2 2 0,1 0 0,-2 1 0,-38-14 0,45 19 0,1 0 0,-18-12 0,-8-3 0,9 5 0,22 11 0,0 0 0,-1 1 0,1 0 0,-1 1 0,0 0 0,-14-3 0,-43-11 0,53 13 0,-1 0 0,0 0 0,0 1 0,-24-1 0,20 4 0,-1-1 0,1-1 0,-22-5 0,33 5 0,1 1 0,0-1 0,0 1 0,0 0 0,-1 1 0,1-1 0,0 1 0,-1 1 0,1-1 0,0 1 0,-1 0 0,1 1 0,0-1 0,0 1 0,0 0 0,0 1 0,0 0 0,1 0 0,-1 0 0,1 0 0,0 1 0,-9 8 0,6-6 0,2 1 0,-1 0 0,1 0 0,0 0 0,0 1 0,1 0 0,0 0 0,-7 15 0,8-14-36,-2 0-1,1-1 0,-1 1 0,-8 7 1,5-4-1146,0-1-5644</inkml:trace>
+</inkml:ink>
+</file>
+
 <file path=word/theme/theme1.xml><?xml version="1.0" encoding="utf-8"?>
 <a:theme xmlns:a="http://schemas.openxmlformats.org/drawingml/2006/main" name="Office Theme">
   <a:themeElements>

</xml_diff>

<commit_message>
fix thread safety for q3
</commit_message>
<xml_diff>
--- a/David_final_exam/IGME-206 - Final Exam.docx
+++ b/David_final_exam/IGME-206 - Final Exam.docx
@@ -1269,8 +1269,106 @@
         <w:t>}</w:t>
       </w:r>
     </w:p>
+    <w:p>
+      <w:pPr>
+        <w:tabs>
+          <w:tab w:val="left" w:pos="916"/>
+          <w:tab w:val="left" w:pos="1832"/>
+          <w:tab w:val="left" w:pos="2748"/>
+          <w:tab w:val="left" w:pos="3664"/>
+          <w:tab w:val="left" w:pos="4580"/>
+          <w:tab w:val="left" w:pos="5496"/>
+          <w:tab w:val="left" w:pos="6412"/>
+          <w:tab w:val="left" w:pos="7328"/>
+          <w:tab w:val="left" w:pos="8244"/>
+          <w:tab w:val="left" w:pos="9160"/>
+          <w:tab w:val="left" w:pos="10076"/>
+          <w:tab w:val="left" w:pos="10992"/>
+          <w:tab w:val="left" w:pos="11908"/>
+          <w:tab w:val="left" w:pos="12824"/>
+          <w:tab w:val="left" w:pos="13740"/>
+          <w:tab w:val="left" w:pos="14656"/>
+        </w:tabs>
+        <w:spacing w:after="0" w:line="240" w:lineRule="auto"/>
+        <w:rPr>
+          <w:rFonts w:ascii="Courier New" w:eastAsia="Times New Roman" w:hAnsi="Courier New" w:cs="Courier New"/>
+          <w:color w:val="000000"/>
+          <w:sz w:val="20"/>
+          <w:szCs w:val="20"/>
+        </w:rPr>
+      </w:pPr>
+    </w:p>
+    <w:p>
+      <w:pPr>
+        <w:tabs>
+          <w:tab w:val="left" w:pos="916"/>
+          <w:tab w:val="left" w:pos="1832"/>
+          <w:tab w:val="left" w:pos="2748"/>
+          <w:tab w:val="left" w:pos="3664"/>
+          <w:tab w:val="left" w:pos="4580"/>
+          <w:tab w:val="left" w:pos="5496"/>
+          <w:tab w:val="left" w:pos="6412"/>
+          <w:tab w:val="left" w:pos="7328"/>
+          <w:tab w:val="left" w:pos="8244"/>
+          <w:tab w:val="left" w:pos="9160"/>
+          <w:tab w:val="left" w:pos="10076"/>
+          <w:tab w:val="left" w:pos="10992"/>
+          <w:tab w:val="left" w:pos="11908"/>
+          <w:tab w:val="left" w:pos="12824"/>
+          <w:tab w:val="left" w:pos="13740"/>
+          <w:tab w:val="left" w:pos="14656"/>
+        </w:tabs>
+        <w:spacing w:after="0" w:line="240" w:lineRule="auto"/>
+        <w:rPr>
+          <w:rFonts w:ascii="Courier New" w:eastAsia="Times New Roman" w:hAnsi="Courier New" w:cs="Courier New"/>
+          <w:color w:val="FF0000"/>
+          <w:sz w:val="20"/>
+          <w:szCs w:val="20"/>
+        </w:rPr>
+      </w:pPr>
+      <w:hyperlink r:id="rId26" w:history="1">
+        <w:r>
+          <w:rPr>
+            <w:rStyle w:val="Hyperlink"/>
+            <w:rFonts w:ascii="Courier New" w:eastAsia="Times New Roman" w:hAnsi="Courier New" w:cs="Courier New"/>
+            <w:sz w:val="20"/>
+            <w:szCs w:val="20"/>
+          </w:rPr>
+          <w:t>https://github.com/whisperers</w:t>
+        </w:r>
+        <w:r>
+          <w:rPr>
+            <w:rStyle w:val="Hyperlink"/>
+            <w:rFonts w:ascii="Courier New" w:eastAsia="Times New Roman" w:hAnsi="Courier New" w:cs="Courier New"/>
+            <w:sz w:val="20"/>
+            <w:szCs w:val="20"/>
+          </w:rPr>
+          <w:t>2</w:t>
+        </w:r>
+        <w:r>
+          <w:rPr>
+            <w:rStyle w:val="Hyperlink"/>
+            <w:rFonts w:ascii="Courier New" w:eastAsia="Times New Roman" w:hAnsi="Courier New" w:cs="Courier New"/>
+            <w:sz w:val="20"/>
+            <w:szCs w:val="20"/>
+          </w:rPr>
+          <w:t>6/IGME206---</w:t>
+        </w:r>
+        <w:proofErr w:type="spellStart"/>
+        <w:r>
+          <w:rPr>
+            <w:rStyle w:val="Hyperlink"/>
+            <w:rFonts w:ascii="Courier New" w:eastAsia="Times New Roman" w:hAnsi="Courier New" w:cs="Courier New"/>
+            <w:sz w:val="20"/>
+            <w:szCs w:val="20"/>
+          </w:rPr>
+          <w:t>Homework.git</w:t>
+        </w:r>
+        <w:proofErr w:type="spellEnd"/>
+      </w:hyperlink>
+    </w:p>
     <w:sectPr>
-      <w:headerReference w:type="default" r:id="rId26"/>
+      <w:headerReference w:type="default" r:id="rId27"/>
       <w:pgSz w:w="12240" w:h="15840"/>
       <w:pgMar w:top="1440" w:right="1440" w:bottom="1440" w:left="1440" w:header="720" w:footer="720" w:gutter="0"/>
       <w:cols w:space="720"/>
@@ -2669,6 +2767,41 @@
       <w:szCs w:val="32"/>
     </w:rPr>
   </w:style>
+  <w:style w:type="character" w:styleId="Hyperlink">
+    <w:name w:val="Hyperlink"/>
+    <w:basedOn w:val="DefaultParagraphFont"/>
+    <w:uiPriority w:val="99"/>
+    <w:unhideWhenUsed/>
+    <w:rsid w:val="0097789B"/>
+    <w:rPr>
+      <w:color w:val="0563C1" w:themeColor="hyperlink"/>
+      <w:u w:val="single"/>
+    </w:rPr>
+  </w:style>
+  <w:style w:type="character" w:styleId="UnresolvedMention">
+    <w:name w:val="Unresolved Mention"/>
+    <w:basedOn w:val="DefaultParagraphFont"/>
+    <w:uiPriority w:val="99"/>
+    <w:semiHidden/>
+    <w:unhideWhenUsed/>
+    <w:rsid w:val="0097789B"/>
+    <w:rPr>
+      <w:color w:val="605E5C"/>
+      <w:shd w:val="clear" w:color="auto" w:fill="E1DFDD"/>
+    </w:rPr>
+  </w:style>
+  <w:style w:type="character" w:styleId="FollowedHyperlink">
+    <w:name w:val="FollowedHyperlink"/>
+    <w:basedOn w:val="DefaultParagraphFont"/>
+    <w:uiPriority w:val="99"/>
+    <w:semiHidden/>
+    <w:unhideWhenUsed/>
+    <w:rsid w:val="0097789B"/>
+    <w:rPr>
+      <w:color w:val="954F72" w:themeColor="followedHyperlink"/>
+      <w:u w:val="single"/>
+    </w:rPr>
+  </w:style>
 </w:styles>
 </file>
 
@@ -2753,7 +2886,7 @@
     </inkml:brush>
   </inkml:definitions>
   <inkml:trace contextRef="#ctx0" brushRef="#br0">535 7 24575,'1'16'0,"0"-1"0,2 0 0,0 1 0,7 21 0,-5-21 0,-1-1 0,-1 1 0,0 0 0,1 17 0,-4-9 0,-2 111 0,0-125 0,0 0 0,-1 1 0,0-1 0,-1 0 0,0-1 0,0 1 0,-10 14 0,9-16 0,0 1 0,0 0 0,1 0 0,1 0 0,-1 0 0,1 1 0,1-1 0,-3 19 0,4-15 0,0-4 0,1 0 0,0 0 0,0 0 0,3 13 0,-3-20 0,0 0 0,1 0 0,-1 0 0,1-1 0,0 1 0,-1 0 0,1-1 0,0 1 0,0 0 0,0-1 0,1 1 0,-1-1 0,0 0 0,0 1 0,1-1 0,-1 0 0,1 0 0,-1 1 0,1-1 0,-1-1 0,1 1 0,0 0 0,-1 0 0,1 0 0,0-1 0,3 1 0,7 1 0,-1-1 0,23-1 0,-26-1 0,-1 0 0,1 1 0,-1 1 0,0-1 0,1 1 0,-1 0 0,0 1 0,0 0 0,13 5 0,10 6 0,-25-12 0,0 1 0,0 0 0,0 0 0,0 0 0,0 1 0,-1 0 0,1 0 0,-1 0 0,0 0 0,0 1 0,0 0 0,0 0 0,6 8 0,12 21 0,-18-29 0,0 1 0,0 1 0,0-1 0,-1 0 0,0 1 0,0 0 0,0 0 0,-1 0 0,0 0 0,0 0 0,-1 0 0,2 10 0,-2-5 0,-1-1 0,0 1 0,-1 0 0,0-1 0,0 1 0,-6 19 0,5-26 0,1 0 0,-1 0 0,0 0 0,0 0 0,-1-1 0,1 1 0,-1-1 0,1 1 0,-1-1 0,0 0 0,0 0 0,-1-1 0,1 1 0,0 0 0,-1-1 0,0 0 0,0 0 0,1 0 0,-1-1 0,-5 2 0,-116 49 0,120-50 0,1 0 0,-1 1 0,0-1 0,-8 7 0,9-6 0,0 0 0,-1 0 0,1-1 0,-1 1 0,-9 2 0,-12 4 0,1 1 0,0 1 0,1 1 0,-27 19 0,-33 16 0,78-44 0,-1 0 0,0 0 0,0 0 0,0-1 0,-1 0 0,1-1 0,0 1 0,-13-1 0,16-1 0,1 0 0,-1-1 0,0 1 0,0-1 0,0 0 0,0 0 0,1-1 0,-1 1 0,1-1 0,-1 0 0,1 0 0,0 0 0,-1 0 0,1 0 0,0-1 0,0 1 0,1-1 0,-5-4 0,-14-23 0,17 24 0,-1-1 0,1 1 0,-1 0 0,-1 0 0,1 1 0,-13-10 0,11 9 0,0 0 0,1 0 0,-1-1 0,1 0 0,-10-15 0,9 13 0,1 1 0,-1-1 0,-15-13 0,2 7-1365,11 8-5461</inkml:trace>
-  <inkml:trace contextRef="#ctx0" brushRef="#br0" timeOffset="646.84">571 25 24575,'811'0'0,"-802"0"-170,1-1-1,-1 0 0,0-1 1,0 0-1,0 0 0,0-1 1,13-5-1,-12 2-6655</inkml:trace>
+  <inkml:trace contextRef="#ctx0" brushRef="#br0" timeOffset="646.83">571 25 24575,'811'0'0,"-802"0"-170,1-1-1,-1 0 0,0-1 1,0 0-1,0 0 0,0-1 1,13-5-1,-12 2-6655</inkml:trace>
 </inkml:ink>
 </file>
 

</xml_diff>